<commit_message>
shell add fate_flow address
</commit_message>
<xml_diff>
--- a/serving-server/doc/FATE-serving部署文档.docx
+++ b/serving-server/doc/FATE-serving部署文档.docx
@@ -315,7 +315,6 @@
             <w:insideH w:val="none" w:color="auto" w:sz="0" w:space="0"/>
             <w:insideV w:val="none" w:color="auto" w:sz="0" w:space="0"/>
           </w:tblBorders>
-          <w:shd w:val="clear" w:color="auto" w:fill="FFFFFF"/>
           <w:tblCellMar>
             <w:top w:w="15" w:type="dxa"/>
             <w:left w:w="15" w:type="dxa"/>
@@ -561,7 +560,6 @@
             <w:insideH w:val="none" w:color="auto" w:sz="0" w:space="0"/>
             <w:insideV w:val="none" w:color="auto" w:sz="0" w:space="0"/>
           </w:tblBorders>
-          <w:shd w:val="clear" w:color="auto" w:fill="FFFFFF"/>
           <w:tblCellMar>
             <w:top w:w="15" w:type="dxa"/>
             <w:left w:w="15" w:type="dxa"/>
@@ -684,6 +682,7 @@
             <w:insideH w:val="none" w:color="auto" w:sz="0" w:space="0"/>
             <w:insideV w:val="none" w:color="auto" w:sz="0" w:space="0"/>
           </w:tblBorders>
+          <w:shd w:val="clear" w:color="auto" w:fill="FFFFFF"/>
           <w:tblCellMar>
             <w:top w:w="15" w:type="dxa"/>
             <w:left w:w="15" w:type="dxa"/>
@@ -890,7 +889,6 @@
             <w:insideH w:val="none" w:color="auto" w:sz="0" w:space="0"/>
             <w:insideV w:val="none" w:color="auto" w:sz="0" w:space="0"/>
           </w:tblBorders>
-          <w:shd w:val="clear" w:color="auto" w:fill="FFFFFF"/>
           <w:tblCellMar>
             <w:top w:w="15" w:type="dxa"/>
             <w:left w:w="15" w:type="dxa"/>
@@ -1265,6 +1263,12 @@
             <w:insideV w:val="none" w:color="auto" w:sz="0" w:space="0"/>
           </w:tblBorders>
           <w:shd w:val="clear" w:color="auto" w:fill="FFFFFF"/>
+          <w:tblCellMar>
+            <w:top w:w="15" w:type="dxa"/>
+            <w:left w:w="15" w:type="dxa"/>
+            <w:bottom w:w="15" w:type="dxa"/>
+            <w:right w:w="15" w:type="dxa"/>
+          </w:tblCellMar>
         </w:tblPrEx>
         <w:trPr>
           <w:tblHeader/>
@@ -1496,6 +1500,7 @@
             <w:insideH w:val="none" w:color="auto" w:sz="0" w:space="0"/>
             <w:insideV w:val="none" w:color="auto" w:sz="0" w:space="0"/>
           </w:tblBorders>
+          <w:shd w:val="clear" w:color="auto" w:fill="FFFFFF"/>
           <w:tblCellMar>
             <w:top w:w="15" w:type="dxa"/>
             <w:left w:w="15" w:type="dxa"/>
@@ -5589,10 +5594,10 @@
         </w:tblCellMar>
       </w:tblPr>
       <w:tblGrid>
-        <w:gridCol w:w="2942"/>
-        <w:gridCol w:w="4200"/>
-        <w:gridCol w:w="3711"/>
-        <w:gridCol w:w="4119"/>
+        <w:gridCol w:w="2844"/>
+        <w:gridCol w:w="4561"/>
+        <w:gridCol w:w="3586"/>
+        <w:gridCol w:w="3981"/>
       </w:tblGrid>
       <w:tr>
         <w:tblPrEx>
@@ -5671,7 +5676,7 @@
         </w:tc>
         <w:tc>
           <w:tcPr>
-            <w:tcW w:w="0" w:type="auto"/>
+            <w:tcW w:w="4561" w:type="dxa"/>
             <w:tcBorders>
               <w:top w:val="single" w:color="DFE2E5" w:sz="4" w:space="0"/>
               <w:left w:val="single" w:color="DFE2E5" w:sz="4" w:space="0"/>
@@ -5725,7 +5730,7 @@
         </w:tc>
         <w:tc>
           <w:tcPr>
-            <w:tcW w:w="0" w:type="auto"/>
+            <w:tcW w:w="3586" w:type="dxa"/>
             <w:tcBorders>
               <w:top w:val="single" w:color="DFE2E5" w:sz="4" w:space="0"/>
               <w:left w:val="single" w:color="DFE2E5" w:sz="4" w:space="0"/>
@@ -5904,7 +5909,7 @@
         </w:tc>
         <w:tc>
           <w:tcPr>
-            <w:tcW w:w="0" w:type="auto"/>
+            <w:tcW w:w="4561" w:type="dxa"/>
             <w:tcBorders>
               <w:top w:val="single" w:color="DFE2E5" w:sz="4" w:space="0"/>
               <w:left w:val="single" w:color="DFE2E5" w:sz="4" w:space="0"/>
@@ -5956,7 +5961,7 @@
         </w:tc>
         <w:tc>
           <w:tcPr>
-            <w:tcW w:w="0" w:type="auto"/>
+            <w:tcW w:w="3586" w:type="dxa"/>
             <w:tcBorders>
               <w:top w:val="single" w:color="DFE2E5" w:sz="4" w:space="0"/>
               <w:left w:val="single" w:color="DFE2E5" w:sz="4" w:space="0"/>
@@ -6131,7 +6136,7 @@
         </w:tc>
         <w:tc>
           <w:tcPr>
-            <w:tcW w:w="0" w:type="auto"/>
+            <w:tcW w:w="4561" w:type="dxa"/>
             <w:tcBorders>
               <w:top w:val="single" w:color="DFE2E5" w:sz="4" w:space="0"/>
               <w:left w:val="single" w:color="DFE2E5" w:sz="4" w:space="0"/>
@@ -6195,7 +6200,7 @@
         </w:tc>
         <w:tc>
           <w:tcPr>
-            <w:tcW w:w="0" w:type="auto"/>
+            <w:tcW w:w="3586" w:type="dxa"/>
             <w:tcBorders>
               <w:top w:val="single" w:color="DFE2E5" w:sz="4" w:space="0"/>
               <w:left w:val="single" w:color="DFE2E5" w:sz="4" w:space="0"/>
@@ -6407,6 +6412,7 @@
             <w:insideH w:val="none" w:color="auto" w:sz="0" w:space="0"/>
             <w:insideV w:val="none" w:color="auto" w:sz="0" w:space="0"/>
           </w:tblBorders>
+          <w:shd w:val="clear" w:color="auto" w:fill="FFFFFF"/>
           <w:tblCellMar>
             <w:top w:w="15" w:type="dxa"/>
             <w:left w:w="15" w:type="dxa"/>
@@ -6446,8 +6452,31 @@
                 <w:caps w:val="0"/>
                 <w:color w:val="24292E"/>
                 <w:spacing w:val="0"/>
-                <w:sz w:val="19"/>
-                <w:szCs w:val="19"/>
+                <w:kern w:val="0"/>
+                <w:sz w:val="19"/>
+                <w:szCs w:val="19"/>
+                <w:lang w:val="en-US" w:eastAsia="zh-CN" w:bidi="ar"/>
+              </w:rPr>
+            </w:pPr>
+          </w:p>
+          <w:p>
+            <w:pPr>
+              <w:keepNext w:val="0"/>
+              <w:keepLines w:val="0"/>
+              <w:widowControl/>
+              <w:suppressLineNumbers w:val="0"/>
+              <w:ind w:left="0" w:firstLine="0"/>
+              <w:jc w:val="left"/>
+              <w:rPr>
+                <w:rFonts w:hint="default" w:ascii="Consolas" w:hAnsi="Consolas" w:eastAsia="Segoe UI" w:cs="Consolas"/>
+                <w:i w:val="0"/>
+                <w:caps w:val="0"/>
+                <w:color w:val="24292E"/>
+                <w:spacing w:val="0"/>
+                <w:kern w:val="0"/>
+                <w:sz w:val="19"/>
+                <w:szCs w:val="19"/>
+                <w:lang w:val="en-US" w:eastAsia="zh-CN" w:bidi="ar"/>
               </w:rPr>
             </w:pPr>
             <w:r>
@@ -6457,18 +6486,17 @@
                 <w:caps w:val="0"/>
                 <w:color w:val="24292E"/>
                 <w:spacing w:val="0"/>
-                <w:kern w:val="0"/>
-                <w:sz w:val="19"/>
-                <w:szCs w:val="19"/>
-                <w:lang w:val="en-US" w:eastAsia="zh-CN" w:bidi="ar"/>
-              </w:rPr>
-              <w:t>roll_hostAndguest</w:t>
+                <w:sz w:val="19"/>
+                <w:szCs w:val="19"/>
+                <w:shd w:val="clear" w:fill="F6F8FA"/>
+              </w:rPr>
+              <w:t>deploy_dir</w:t>
             </w:r>
           </w:p>
         </w:tc>
         <w:tc>
           <w:tcPr>
-            <w:tcW w:w="0" w:type="auto"/>
+            <w:tcW w:w="4561" w:type="dxa"/>
             <w:tcBorders>
               <w:top w:val="single" w:color="DFE2E5" w:sz="4" w:space="0"/>
               <w:left w:val="single" w:color="DFE2E5" w:sz="4" w:space="0"/>
@@ -6507,376 +6535,6 @@
               <w:rPr>
                 <w:rFonts w:hint="default" w:ascii="Consolas" w:hAnsi="Consolas" w:eastAsia="宋体" w:cs="Consolas"/>
                 <w:i w:val="0"/>
-                <w:caps w:val="0"/>
-                <w:color w:val="24292E"/>
-                <w:spacing w:val="0"/>
-                <w:sz w:val="19"/>
-                <w:szCs w:val="19"/>
-                <w:lang w:val="en-US" w:eastAsia="zh-CN"/>
-              </w:rPr>
-              <w:t>host和guest调用roll的ip</w:t>
-            </w:r>
-          </w:p>
-        </w:tc>
-        <w:tc>
-          <w:tcPr>
-            <w:tcW w:w="0" w:type="auto"/>
-            <w:tcBorders>
-              <w:top w:val="single" w:color="DFE2E5" w:sz="4" w:space="0"/>
-              <w:left w:val="single" w:color="DFE2E5" w:sz="4" w:space="0"/>
-              <w:bottom w:val="single" w:color="DFE2E5" w:sz="4" w:space="0"/>
-              <w:right w:val="single" w:color="DFE2E5" w:sz="4" w:space="0"/>
-            </w:tcBorders>
-            <w:shd w:val="clear" w:color="auto" w:fill="F6F8FA"/>
-            <w:tcMar>
-              <w:top w:w="72" w:type="dxa"/>
-              <w:left w:w="156" w:type="dxa"/>
-              <w:bottom w:w="72" w:type="dxa"/>
-              <w:right w:w="156" w:type="dxa"/>
-            </w:tcMar>
-            <w:vAlign w:val="center"/>
-          </w:tcPr>
-          <w:p>
-            <w:pPr>
-              <w:keepNext w:val="0"/>
-              <w:keepLines w:val="0"/>
-              <w:widowControl/>
-              <w:suppressLineNumbers w:val="0"/>
-              <w:ind w:left="0" w:firstLine="0"/>
-              <w:jc w:val="left"/>
-              <w:rPr>
-                <w:rFonts w:hint="default" w:ascii="Consolas" w:hAnsi="Consolas" w:eastAsia="Segoe UI" w:cs="Consolas"/>
-                <w:i w:val="0"/>
-                <w:caps w:val="0"/>
-                <w:color w:val="24292E"/>
-                <w:spacing w:val="0"/>
-                <w:sz w:val="19"/>
-                <w:szCs w:val="19"/>
-              </w:rPr>
-            </w:pPr>
-            <w:r>
-              <w:rPr>
-                <w:rFonts w:hint="default" w:ascii="Consolas" w:hAnsi="Consolas" w:eastAsia="Segoe UI" w:cs="Consolas"/>
-                <w:i w:val="0"/>
-                <w:caps w:val="0"/>
-                <w:color w:val="24292E"/>
-                <w:spacing w:val="0"/>
-                <w:sz w:val="19"/>
-                <w:szCs w:val="19"/>
-              </w:rPr>
-              <w:t>(</w:t>
-            </w:r>
-            <w:r>
-              <w:rPr>
-                <w:rFonts w:hint="default" w:ascii="Consolas" w:hAnsi="Consolas" w:eastAsia="Segoe UI" w:cs="Consolas"/>
-                <w:i w:val="0"/>
-                <w:caps w:val="0"/>
-                <w:color w:val="24292E"/>
-                <w:spacing w:val="0"/>
-                <w:sz w:val="19"/>
-                <w:szCs w:val="19"/>
-                <w:shd w:val="clear" w:fill="FFFFFF"/>
-              </w:rPr>
-              <w:t>192.168.0.1</w:t>
-            </w:r>
-            <w:r>
-              <w:rPr>
-                <w:rFonts w:hint="default" w:ascii="Consolas" w:hAnsi="Consolas" w:eastAsia="宋体" w:cs="Consolas"/>
-                <w:i w:val="0"/>
-                <w:caps w:val="0"/>
-                <w:color w:val="24292E"/>
-                <w:spacing w:val="0"/>
-                <w:sz w:val="19"/>
-                <w:szCs w:val="19"/>
-                <w:shd w:val="clear" w:fill="FFFFFF"/>
-                <w:lang w:val="en-US" w:eastAsia="zh-CN"/>
-              </w:rPr>
-              <w:t xml:space="preserve"> </w:t>
-            </w:r>
-            <w:r>
-              <w:rPr>
-                <w:rFonts w:hint="default" w:ascii="Consolas" w:hAnsi="Consolas" w:eastAsia="Segoe UI" w:cs="Consolas"/>
-                <w:i w:val="0"/>
-                <w:caps w:val="0"/>
-                <w:color w:val="24292E"/>
-                <w:spacing w:val="0"/>
-                <w:sz w:val="19"/>
-                <w:szCs w:val="19"/>
-                <w:shd w:val="clear" w:fill="FFFFFF"/>
-              </w:rPr>
-              <w:t>192.168.0.</w:t>
-            </w:r>
-            <w:r>
-              <w:rPr>
-                <w:rFonts w:hint="default" w:ascii="Consolas" w:hAnsi="Consolas" w:eastAsia="宋体" w:cs="Consolas"/>
-                <w:i w:val="0"/>
-                <w:caps w:val="0"/>
-                <w:color w:val="24292E"/>
-                <w:spacing w:val="0"/>
-                <w:sz w:val="19"/>
-                <w:szCs w:val="19"/>
-                <w:shd w:val="clear" w:fill="FFFFFF"/>
-                <w:lang w:val="en-US" w:eastAsia="zh-CN"/>
-              </w:rPr>
-              <w:t>2</w:t>
-            </w:r>
-            <w:r>
-              <w:rPr>
-                <w:rFonts w:hint="default" w:ascii="Consolas" w:hAnsi="Consolas" w:eastAsia="Segoe UI" w:cs="Consolas"/>
-                <w:i w:val="0"/>
-                <w:caps w:val="0"/>
-                <w:color w:val="24292E"/>
-                <w:spacing w:val="0"/>
-                <w:sz w:val="19"/>
-                <w:szCs w:val="19"/>
-              </w:rPr>
-              <w:t>)</w:t>
-            </w:r>
-          </w:p>
-        </w:tc>
-        <w:tc>
-          <w:tcPr>
-            <w:tcW w:w="0" w:type="auto"/>
-            <w:tcBorders>
-              <w:top w:val="single" w:color="DFE2E5" w:sz="4" w:space="0"/>
-              <w:left w:val="single" w:color="DFE2E5" w:sz="4" w:space="0"/>
-              <w:bottom w:val="single" w:color="DFE2E5" w:sz="4" w:space="0"/>
-              <w:right w:val="single" w:color="DFE2E5" w:sz="4" w:space="0"/>
-            </w:tcBorders>
-            <w:shd w:val="clear" w:color="auto" w:fill="F6F8FA"/>
-            <w:tcMar>
-              <w:top w:w="72" w:type="dxa"/>
-              <w:left w:w="156" w:type="dxa"/>
-              <w:bottom w:w="72" w:type="dxa"/>
-              <w:right w:w="156" w:type="dxa"/>
-            </w:tcMar>
-            <w:vAlign w:val="center"/>
-          </w:tcPr>
-          <w:p>
-            <w:pPr>
-              <w:keepNext w:val="0"/>
-              <w:keepLines w:val="0"/>
-              <w:widowControl/>
-              <w:suppressLineNumbers w:val="0"/>
-              <w:ind w:left="0" w:firstLine="0"/>
-              <w:jc w:val="left"/>
-              <w:rPr>
-                <w:rFonts w:hint="default" w:ascii="Consolas" w:hAnsi="Consolas" w:eastAsia="Segoe UI" w:cs="Consolas"/>
-                <w:i w:val="0"/>
-                <w:caps w:val="0"/>
-                <w:color w:val="24292E"/>
-                <w:spacing w:val="0"/>
-                <w:kern w:val="0"/>
-                <w:sz w:val="19"/>
-                <w:szCs w:val="19"/>
-                <w:lang w:val="en-US" w:eastAsia="zh-CN" w:bidi="ar"/>
-              </w:rPr>
-            </w:pPr>
-            <w:r>
-              <w:rPr>
-                <w:rFonts w:hint="default" w:ascii="Consolas" w:hAnsi="Consolas" w:eastAsia="Segoe UI" w:cs="Consolas"/>
-                <w:i w:val="0"/>
-                <w:caps w:val="0"/>
-                <w:color w:val="24292E"/>
-                <w:spacing w:val="0"/>
-                <w:kern w:val="0"/>
-                <w:sz w:val="19"/>
-                <w:szCs w:val="19"/>
-                <w:lang w:val="en-US" w:eastAsia="zh-CN" w:bidi="ar"/>
-              </w:rPr>
-              <w:t>部署host，只填写一个ip，</w:t>
-            </w:r>
-          </w:p>
-          <w:p>
-            <w:pPr>
-              <w:keepNext w:val="0"/>
-              <w:keepLines w:val="0"/>
-              <w:widowControl/>
-              <w:suppressLineNumbers w:val="0"/>
-              <w:ind w:left="0" w:firstLine="0"/>
-              <w:jc w:val="left"/>
-              <w:rPr>
-                <w:rFonts w:hint="default" w:ascii="Consolas" w:hAnsi="Consolas" w:eastAsia="Segoe UI" w:cs="Consolas"/>
-                <w:i w:val="0"/>
-                <w:caps w:val="0"/>
-                <w:color w:val="24292E"/>
-                <w:spacing w:val="0"/>
-                <w:kern w:val="0"/>
-                <w:sz w:val="19"/>
-                <w:szCs w:val="19"/>
-                <w:lang w:val="en-US" w:eastAsia="zh-CN" w:bidi="ar"/>
-              </w:rPr>
-            </w:pPr>
-            <w:r>
-              <w:rPr>
-                <w:rFonts w:hint="default" w:ascii="Consolas" w:hAnsi="Consolas" w:eastAsia="Segoe UI" w:cs="Consolas"/>
-                <w:i w:val="0"/>
-                <w:caps w:val="0"/>
-                <w:color w:val="24292E"/>
-                <w:spacing w:val="0"/>
-                <w:kern w:val="0"/>
-                <w:sz w:val="19"/>
-                <w:szCs w:val="19"/>
-                <w:lang w:val="en-US" w:eastAsia="zh-CN" w:bidi="ar"/>
-              </w:rPr>
-              <w:t>部署host和guest对应roll的ip</w:t>
-            </w:r>
-          </w:p>
-          <w:p>
-            <w:pPr>
-              <w:keepNext w:val="0"/>
-              <w:keepLines w:val="0"/>
-              <w:widowControl/>
-              <w:suppressLineNumbers w:val="0"/>
-              <w:ind w:left="0" w:firstLine="0"/>
-              <w:jc w:val="left"/>
-              <w:rPr>
-                <w:rFonts w:hint="default" w:ascii="Consolas" w:hAnsi="Consolas" w:eastAsia="Segoe UI" w:cs="Consolas"/>
-                <w:i w:val="0"/>
-                <w:caps w:val="0"/>
-                <w:color w:val="24292E"/>
-                <w:spacing w:val="0"/>
-                <w:kern w:val="0"/>
-                <w:sz w:val="19"/>
-                <w:szCs w:val="19"/>
-                <w:lang w:val="en-US" w:eastAsia="zh-CN" w:bidi="ar"/>
-              </w:rPr>
-            </w:pPr>
-          </w:p>
-        </w:tc>
-      </w:tr>
-      <w:tr>
-        <w:tblPrEx>
-          <w:tblBorders>
-            <w:top w:val="single" w:color="C6CBD1" w:sz="4" w:space="0"/>
-            <w:left w:val="none" w:color="auto" w:sz="0" w:space="0"/>
-            <w:bottom w:val="none" w:color="auto" w:sz="0" w:space="0"/>
-            <w:right w:val="none" w:color="auto" w:sz="0" w:space="0"/>
-            <w:insideH w:val="none" w:color="auto" w:sz="0" w:space="0"/>
-            <w:insideV w:val="none" w:color="auto" w:sz="0" w:space="0"/>
-          </w:tblBorders>
-          <w:tblCellMar>
-            <w:top w:w="15" w:type="dxa"/>
-            <w:left w:w="15" w:type="dxa"/>
-            <w:bottom w:w="15" w:type="dxa"/>
-            <w:right w:w="15" w:type="dxa"/>
-          </w:tblCellMar>
-        </w:tblPrEx>
-        <w:tc>
-          <w:tcPr>
-            <w:tcW w:w="0" w:type="auto"/>
-            <w:tcBorders>
-              <w:top w:val="single" w:color="DFE2E5" w:sz="4" w:space="0"/>
-              <w:left w:val="single" w:color="DFE2E5" w:sz="4" w:space="0"/>
-              <w:bottom w:val="single" w:color="DFE2E5" w:sz="4" w:space="0"/>
-              <w:right w:val="single" w:color="DFE2E5" w:sz="4" w:space="0"/>
-            </w:tcBorders>
-            <w:shd w:val="clear" w:color="auto" w:fill="F6F8FA"/>
-            <w:tcMar>
-              <w:top w:w="72" w:type="dxa"/>
-              <w:left w:w="156" w:type="dxa"/>
-              <w:bottom w:w="72" w:type="dxa"/>
-              <w:right w:w="156" w:type="dxa"/>
-            </w:tcMar>
-            <w:vAlign w:val="center"/>
-          </w:tcPr>
-          <w:p>
-            <w:pPr>
-              <w:keepNext w:val="0"/>
-              <w:keepLines w:val="0"/>
-              <w:widowControl/>
-              <w:suppressLineNumbers w:val="0"/>
-              <w:ind w:left="0" w:firstLine="0"/>
-              <w:jc w:val="left"/>
-              <w:rPr>
-                <w:rFonts w:hint="default" w:ascii="Consolas" w:hAnsi="Consolas" w:eastAsia="Segoe UI" w:cs="Consolas"/>
-                <w:i w:val="0"/>
-                <w:caps w:val="0"/>
-                <w:color w:val="24292E"/>
-                <w:spacing w:val="0"/>
-                <w:kern w:val="0"/>
-                <w:sz w:val="19"/>
-                <w:szCs w:val="19"/>
-                <w:lang w:val="en-US" w:eastAsia="zh-CN" w:bidi="ar"/>
-              </w:rPr>
-            </w:pPr>
-          </w:p>
-          <w:p>
-            <w:pPr>
-              <w:keepNext w:val="0"/>
-              <w:keepLines w:val="0"/>
-              <w:widowControl/>
-              <w:suppressLineNumbers w:val="0"/>
-              <w:ind w:left="0" w:firstLine="0"/>
-              <w:jc w:val="left"/>
-              <w:rPr>
-                <w:rFonts w:hint="default" w:ascii="Consolas" w:hAnsi="Consolas" w:eastAsia="Segoe UI" w:cs="Consolas"/>
-                <w:i w:val="0"/>
-                <w:caps w:val="0"/>
-                <w:color w:val="24292E"/>
-                <w:spacing w:val="0"/>
-                <w:kern w:val="0"/>
-                <w:sz w:val="19"/>
-                <w:szCs w:val="19"/>
-                <w:lang w:val="en-US" w:eastAsia="zh-CN" w:bidi="ar"/>
-              </w:rPr>
-            </w:pPr>
-            <w:r>
-              <w:rPr>
-                <w:rFonts w:hint="default" w:ascii="Consolas" w:hAnsi="Consolas" w:eastAsia="Segoe UI" w:cs="Consolas"/>
-                <w:i w:val="0"/>
-                <w:caps w:val="0"/>
-                <w:color w:val="24292E"/>
-                <w:spacing w:val="0"/>
-                <w:sz w:val="19"/>
-                <w:szCs w:val="19"/>
-                <w:shd w:val="clear" w:fill="F6F8FA"/>
-              </w:rPr>
-              <w:t>deploy_dir</w:t>
-            </w:r>
-          </w:p>
-        </w:tc>
-        <w:tc>
-          <w:tcPr>
-            <w:tcW w:w="0" w:type="auto"/>
-            <w:tcBorders>
-              <w:top w:val="single" w:color="DFE2E5" w:sz="4" w:space="0"/>
-              <w:left w:val="single" w:color="DFE2E5" w:sz="4" w:space="0"/>
-              <w:bottom w:val="single" w:color="DFE2E5" w:sz="4" w:space="0"/>
-              <w:right w:val="single" w:color="DFE2E5" w:sz="4" w:space="0"/>
-            </w:tcBorders>
-            <w:shd w:val="clear" w:color="auto" w:fill="F6F8FA"/>
-            <w:tcMar>
-              <w:top w:w="72" w:type="dxa"/>
-              <w:left w:w="156" w:type="dxa"/>
-              <w:bottom w:w="72" w:type="dxa"/>
-              <w:right w:w="156" w:type="dxa"/>
-            </w:tcMar>
-            <w:vAlign w:val="center"/>
-          </w:tcPr>
-          <w:p>
-            <w:pPr>
-              <w:keepNext w:val="0"/>
-              <w:keepLines w:val="0"/>
-              <w:widowControl/>
-              <w:suppressLineNumbers w:val="0"/>
-              <w:ind w:left="0" w:firstLine="0"/>
-              <w:jc w:val="left"/>
-              <w:rPr>
-                <w:rFonts w:hint="default" w:ascii="Consolas" w:hAnsi="Consolas" w:eastAsia="宋体" w:cs="Consolas"/>
-                <w:i w:val="0"/>
-                <w:caps w:val="0"/>
-                <w:color w:val="24292E"/>
-                <w:spacing w:val="0"/>
-                <w:sz w:val="19"/>
-                <w:szCs w:val="19"/>
-                <w:lang w:val="en-US" w:eastAsia="zh-CN"/>
-              </w:rPr>
-            </w:pPr>
-            <w:r>
-              <w:rPr>
-                <w:rFonts w:hint="default" w:ascii="Consolas" w:hAnsi="Consolas" w:eastAsia="宋体" w:cs="Consolas"/>
-                <w:i w:val="0"/>
                 <w:color w:val="24292E"/>
                 <w:spacing w:val="0"/>
                 <w:sz w:val="19"/>
@@ -6915,7 +6573,7 @@
         </w:tc>
         <w:tc>
           <w:tcPr>
-            <w:tcW w:w="0" w:type="auto"/>
+            <w:tcW w:w="3586" w:type="dxa"/>
             <w:tcBorders>
               <w:top w:val="single" w:color="DFE2E5" w:sz="4" w:space="0"/>
               <w:left w:val="single" w:color="DFE2E5" w:sz="4" w:space="0"/>
@@ -7087,7 +6745,7 @@
         </w:tc>
         <w:tc>
           <w:tcPr>
-            <w:tcW w:w="0" w:type="auto"/>
+            <w:tcW w:w="4561" w:type="dxa"/>
             <w:tcBorders>
               <w:top w:val="single" w:color="DFE2E5" w:sz="4" w:space="0"/>
               <w:left w:val="single" w:color="DFE2E5" w:sz="4" w:space="0"/>
@@ -7137,7 +6795,7 @@
         </w:tc>
         <w:tc>
           <w:tcPr>
-            <w:tcW w:w="0" w:type="auto"/>
+            <w:tcW w:w="3586" w:type="dxa"/>
             <w:tcBorders>
               <w:top w:val="single" w:color="DFE2E5" w:sz="4" w:space="0"/>
               <w:left w:val="single" w:color="DFE2E5" w:sz="4" w:space="0"/>
@@ -7185,23 +6843,7 @@
                 <w:shd w:val="clear" w:fill="F6F8FA"/>
                 <w:lang w:val="en-US" w:eastAsia="zh-CN"/>
               </w:rPr>
-              <w:t>host(10000)</w:t>
-            </w:r>
-            <w:bookmarkStart w:id="0" w:name="_GoBack"/>
-            <w:bookmarkEnd w:id="0"/>
-            <w:r>
-              <w:rPr>
-                <w:rFonts w:hint="eastAsia" w:ascii="Consolas" w:hAnsi="Consolas" w:eastAsia="宋体" w:cs="Consolas"/>
-                <w:i w:val="0"/>
-                <w:caps w:val="0"/>
-                <w:color w:val="24292E"/>
-                <w:spacing w:val="0"/>
-                <w:sz w:val="19"/>
-                <w:szCs w:val="19"/>
-                <w:shd w:val="clear" w:fill="F6F8FA"/>
-                <w:lang w:val="en-US" w:eastAsia="zh-CN"/>
-              </w:rPr>
-              <w:t xml:space="preserve"> guest(9999)</w:t>
+              <w:t>host(10000) guest(9999)</w:t>
             </w:r>
           </w:p>
         </w:tc>
@@ -7319,7 +6961,7 @@
         </w:tc>
         <w:tc>
           <w:tcPr>
-            <w:tcW w:w="0" w:type="auto"/>
+            <w:tcW w:w="4561" w:type="dxa"/>
             <w:tcBorders>
               <w:top w:val="single" w:color="DFE2E5" w:sz="4" w:space="0"/>
               <w:left w:val="single" w:color="DFE2E5" w:sz="4" w:space="0"/>
@@ -7370,7 +7012,7 @@
         </w:tc>
         <w:tc>
           <w:tcPr>
-            <w:tcW w:w="0" w:type="auto"/>
+            <w:tcW w:w="3586" w:type="dxa"/>
             <w:tcBorders>
               <w:top w:val="single" w:color="DFE2E5" w:sz="4" w:space="0"/>
               <w:left w:val="single" w:color="DFE2E5" w:sz="4" w:space="0"/>
@@ -7552,6 +7194,110 @@
         </w:tc>
         <w:tc>
           <w:tcPr>
+            <w:tcW w:w="4561" w:type="dxa"/>
+            <w:tcBorders>
+              <w:top w:val="single" w:color="DFE2E5" w:sz="4" w:space="0"/>
+              <w:left w:val="single" w:color="DFE2E5" w:sz="4" w:space="0"/>
+              <w:bottom w:val="single" w:color="DFE2E5" w:sz="4" w:space="0"/>
+              <w:right w:val="single" w:color="DFE2E5" w:sz="4" w:space="0"/>
+            </w:tcBorders>
+            <w:shd w:val="clear" w:color="auto" w:fill="F6F8FA"/>
+            <w:tcMar>
+              <w:top w:w="72" w:type="dxa"/>
+              <w:left w:w="156" w:type="dxa"/>
+              <w:bottom w:w="72" w:type="dxa"/>
+              <w:right w:w="156" w:type="dxa"/>
+            </w:tcMar>
+            <w:vAlign w:val="center"/>
+          </w:tcPr>
+          <w:p>
+            <w:pPr>
+              <w:keepNext w:val="0"/>
+              <w:keepLines w:val="0"/>
+              <w:widowControl/>
+              <w:suppressLineNumbers w:val="0"/>
+              <w:ind w:left="0" w:leftChars="0" w:firstLine="0" w:firstLineChars="0"/>
+              <w:jc w:val="left"/>
+              <w:rPr>
+                <w:rFonts w:hint="default" w:ascii="Consolas" w:hAnsi="Consolas" w:eastAsia="宋体" w:cs="Consolas"/>
+                <w:i w:val="0"/>
+                <w:color w:val="24292E"/>
+                <w:spacing w:val="0"/>
+                <w:sz w:val="19"/>
+                <w:szCs w:val="19"/>
+                <w:lang w:val="en-US" w:eastAsia="zh-CN"/>
+              </w:rPr>
+            </w:pPr>
+            <w:r>
+              <w:rPr>
+                <w:rFonts w:hint="default" w:ascii="Consolas" w:hAnsi="Consolas" w:eastAsia="宋体" w:cs="Consolas"/>
+                <w:i w:val="0"/>
+                <w:color w:val="24292E"/>
+                <w:spacing w:val="0"/>
+                <w:sz w:val="19"/>
+                <w:szCs w:val="19"/>
+                <w:lang w:val="en-US" w:eastAsia="zh-CN"/>
+              </w:rPr>
+              <w:t>Host连接的redis的ip</w:t>
+            </w:r>
+          </w:p>
+        </w:tc>
+        <w:tc>
+          <w:tcPr>
+            <w:tcW w:w="3586" w:type="dxa"/>
+            <w:tcBorders>
+              <w:top w:val="single" w:color="DFE2E5" w:sz="4" w:space="0"/>
+              <w:left w:val="single" w:color="DFE2E5" w:sz="4" w:space="0"/>
+              <w:bottom w:val="single" w:color="DFE2E5" w:sz="4" w:space="0"/>
+              <w:right w:val="single" w:color="DFE2E5" w:sz="4" w:space="0"/>
+            </w:tcBorders>
+            <w:shd w:val="clear" w:color="auto" w:fill="F6F8FA"/>
+            <w:tcMar>
+              <w:top w:w="72" w:type="dxa"/>
+              <w:left w:w="156" w:type="dxa"/>
+              <w:bottom w:w="72" w:type="dxa"/>
+              <w:right w:w="156" w:type="dxa"/>
+            </w:tcMar>
+            <w:vAlign w:val="center"/>
+          </w:tcPr>
+          <w:p>
+            <w:pPr>
+              <w:keepNext w:val="0"/>
+              <w:keepLines w:val="0"/>
+              <w:widowControl/>
+              <w:suppressLineNumbers w:val="0"/>
+              <w:ind w:left="0" w:leftChars="0" w:firstLine="0" w:firstLineChars="0"/>
+              <w:jc w:val="left"/>
+              <w:rPr>
+                <w:rFonts w:hint="default" w:ascii="Consolas" w:hAnsi="Consolas" w:eastAsia="宋体" w:cs="Consolas"/>
+                <w:i w:val="0"/>
+                <w:caps w:val="0"/>
+                <w:color w:val="24292E"/>
+                <w:spacing w:val="0"/>
+                <w:sz w:val="19"/>
+                <w:szCs w:val="19"/>
+                <w:shd w:val="clear" w:fill="F6F8FA"/>
+                <w:lang w:val="en-US" w:eastAsia="zh-CN"/>
+              </w:rPr>
+            </w:pPr>
+            <w:r>
+              <w:rPr>
+                <w:rFonts w:hint="default" w:ascii="Consolas" w:hAnsi="Consolas" w:eastAsia="宋体" w:cs="Consolas"/>
+                <w:i w:val="0"/>
+                <w:caps w:val="0"/>
+                <w:color w:val="24292E"/>
+                <w:spacing w:val="0"/>
+                <w:sz w:val="19"/>
+                <w:szCs w:val="19"/>
+                <w:shd w:val="clear" w:fill="F6F8FA"/>
+                <w:lang w:val="en-US" w:eastAsia="zh-CN"/>
+              </w:rPr>
+              <w:t>127.0.0.1</w:t>
+            </w:r>
+          </w:p>
+        </w:tc>
+        <w:tc>
+          <w:tcPr>
             <w:tcW w:w="0" w:type="auto"/>
             <w:tcBorders>
               <w:top w:val="single" w:color="DFE2E5" w:sz="4" w:space="0"/>
@@ -7577,12 +7323,71 @@
               <w:ind w:left="0" w:leftChars="0" w:firstLine="0" w:firstLineChars="0"/>
               <w:jc w:val="left"/>
               <w:rPr>
+                <w:rFonts w:hint="default" w:ascii="Consolas" w:hAnsi="Consolas" w:eastAsia="Segoe UI" w:cs="Consolas"/>
+                <w:i w:val="0"/>
+                <w:caps w:val="0"/>
+                <w:color w:val="24292E"/>
+                <w:spacing w:val="0"/>
+                <w:sz w:val="19"/>
+                <w:szCs w:val="19"/>
+                <w:shd w:val="clear" w:fill="F6F8FA"/>
+              </w:rPr>
+            </w:pPr>
+          </w:p>
+        </w:tc>
+      </w:tr>
+      <w:tr>
+        <w:tblPrEx>
+          <w:tblBorders>
+            <w:top w:val="single" w:color="C6CBD1" w:sz="4" w:space="0"/>
+            <w:left w:val="none" w:color="auto" w:sz="0" w:space="0"/>
+            <w:bottom w:val="none" w:color="auto" w:sz="0" w:space="0"/>
+            <w:right w:val="none" w:color="auto" w:sz="0" w:space="0"/>
+            <w:insideH w:val="none" w:color="auto" w:sz="0" w:space="0"/>
+            <w:insideV w:val="none" w:color="auto" w:sz="0" w:space="0"/>
+          </w:tblBorders>
+          <w:tblCellMar>
+            <w:top w:w="15" w:type="dxa"/>
+            <w:left w:w="15" w:type="dxa"/>
+            <w:bottom w:w="15" w:type="dxa"/>
+            <w:right w:w="15" w:type="dxa"/>
+          </w:tblCellMar>
+        </w:tblPrEx>
+        <w:tc>
+          <w:tcPr>
+            <w:tcW w:w="0" w:type="auto"/>
+            <w:tcBorders>
+              <w:top w:val="single" w:color="DFE2E5" w:sz="4" w:space="0"/>
+              <w:left w:val="single" w:color="DFE2E5" w:sz="4" w:space="0"/>
+              <w:bottom w:val="single" w:color="DFE2E5" w:sz="4" w:space="0"/>
+              <w:right w:val="single" w:color="DFE2E5" w:sz="4" w:space="0"/>
+            </w:tcBorders>
+            <w:shd w:val="clear" w:color="auto" w:fill="F6F8FA"/>
+            <w:tcMar>
+              <w:top w:w="72" w:type="dxa"/>
+              <w:left w:w="156" w:type="dxa"/>
+              <w:bottom w:w="72" w:type="dxa"/>
+              <w:right w:w="156" w:type="dxa"/>
+            </w:tcMar>
+            <w:vAlign w:val="center"/>
+          </w:tcPr>
+          <w:p>
+            <w:pPr>
+              <w:keepNext w:val="0"/>
+              <w:keepLines w:val="0"/>
+              <w:widowControl/>
+              <w:suppressLineNumbers w:val="0"/>
+              <w:ind w:left="0" w:leftChars="0" w:firstLine="0" w:firstLineChars="0"/>
+              <w:jc w:val="left"/>
+              <w:rPr>
                 <w:rFonts w:hint="default" w:ascii="Consolas" w:hAnsi="Consolas" w:eastAsia="宋体" w:cs="Consolas"/>
                 <w:i w:val="0"/>
-                <w:color w:val="24292E"/>
-                <w:spacing w:val="0"/>
-                <w:sz w:val="19"/>
-                <w:szCs w:val="19"/>
+                <w:caps w:val="0"/>
+                <w:color w:val="24292E"/>
+                <w:spacing w:val="0"/>
+                <w:sz w:val="19"/>
+                <w:szCs w:val="19"/>
+                <w:shd w:val="clear" w:fill="F6F8FA"/>
                 <w:lang w:val="en-US" w:eastAsia="zh-CN"/>
               </w:rPr>
             </w:pPr>
@@ -7590,19 +7395,501 @@
               <w:rPr>
                 <w:rFonts w:hint="default" w:ascii="Consolas" w:hAnsi="Consolas" w:eastAsia="宋体" w:cs="Consolas"/>
                 <w:i w:val="0"/>
-                <w:color w:val="24292E"/>
-                <w:spacing w:val="0"/>
-                <w:sz w:val="19"/>
-                <w:szCs w:val="19"/>
+                <w:caps w:val="0"/>
+                <w:color w:val="24292E"/>
+                <w:spacing w:val="0"/>
+                <w:sz w:val="19"/>
+                <w:szCs w:val="19"/>
+                <w:shd w:val="clear" w:fill="F6F8FA"/>
                 <w:lang w:val="en-US" w:eastAsia="zh-CN"/>
               </w:rPr>
-              <w:t>Host连接的redis的ip</w:t>
+              <w:t>host_redis_port</w:t>
+            </w:r>
+          </w:p>
+        </w:tc>
+        <w:tc>
+          <w:tcPr>
+            <w:tcW w:w="4561" w:type="dxa"/>
+            <w:tcBorders>
+              <w:top w:val="single" w:color="DFE2E5" w:sz="4" w:space="0"/>
+              <w:left w:val="single" w:color="DFE2E5" w:sz="4" w:space="0"/>
+              <w:bottom w:val="single" w:color="DFE2E5" w:sz="4" w:space="0"/>
+              <w:right w:val="single" w:color="DFE2E5" w:sz="4" w:space="0"/>
+            </w:tcBorders>
+            <w:shd w:val="clear" w:color="auto" w:fill="F6F8FA"/>
+            <w:tcMar>
+              <w:top w:w="72" w:type="dxa"/>
+              <w:left w:w="156" w:type="dxa"/>
+              <w:bottom w:w="72" w:type="dxa"/>
+              <w:right w:w="156" w:type="dxa"/>
+            </w:tcMar>
+            <w:vAlign w:val="center"/>
+          </w:tcPr>
+          <w:p>
+            <w:pPr>
+              <w:keepNext w:val="0"/>
+              <w:keepLines w:val="0"/>
+              <w:widowControl/>
+              <w:suppressLineNumbers w:val="0"/>
+              <w:ind w:left="0" w:leftChars="0" w:firstLine="0" w:firstLineChars="0"/>
+              <w:jc w:val="left"/>
+              <w:rPr>
+                <w:rFonts w:hint="default" w:ascii="Consolas" w:hAnsi="Consolas" w:eastAsia="宋体" w:cs="Consolas"/>
+                <w:i w:val="0"/>
+                <w:color w:val="24292E"/>
+                <w:spacing w:val="0"/>
+                <w:sz w:val="19"/>
+                <w:szCs w:val="19"/>
+                <w:lang w:val="en-US" w:eastAsia="zh-CN"/>
+              </w:rPr>
+            </w:pPr>
+            <w:r>
+              <w:rPr>
+                <w:rFonts w:hint="default" w:ascii="Consolas" w:hAnsi="Consolas" w:eastAsia="宋体" w:cs="Consolas"/>
+                <w:i w:val="0"/>
+                <w:color w:val="24292E"/>
+                <w:spacing w:val="0"/>
+                <w:sz w:val="19"/>
+                <w:szCs w:val="19"/>
+                <w:lang w:val="en-US" w:eastAsia="zh-CN"/>
+              </w:rPr>
+              <w:t>Host连接的redis的端口号</w:t>
+            </w:r>
+          </w:p>
+        </w:tc>
+        <w:tc>
+          <w:tcPr>
+            <w:tcW w:w="3586" w:type="dxa"/>
+            <w:tcBorders>
+              <w:top w:val="single" w:color="DFE2E5" w:sz="4" w:space="0"/>
+              <w:left w:val="single" w:color="DFE2E5" w:sz="4" w:space="0"/>
+              <w:bottom w:val="single" w:color="DFE2E5" w:sz="4" w:space="0"/>
+              <w:right w:val="single" w:color="DFE2E5" w:sz="4" w:space="0"/>
+            </w:tcBorders>
+            <w:shd w:val="clear" w:color="auto" w:fill="F6F8FA"/>
+            <w:tcMar>
+              <w:top w:w="72" w:type="dxa"/>
+              <w:left w:w="156" w:type="dxa"/>
+              <w:bottom w:w="72" w:type="dxa"/>
+              <w:right w:w="156" w:type="dxa"/>
+            </w:tcMar>
+            <w:vAlign w:val="center"/>
+          </w:tcPr>
+          <w:p>
+            <w:pPr>
+              <w:keepNext w:val="0"/>
+              <w:keepLines w:val="0"/>
+              <w:widowControl/>
+              <w:suppressLineNumbers w:val="0"/>
+              <w:ind w:left="0" w:leftChars="0" w:firstLine="0" w:firstLineChars="0"/>
+              <w:jc w:val="left"/>
+              <w:rPr>
+                <w:rFonts w:hint="default" w:ascii="Consolas" w:hAnsi="Consolas" w:eastAsia="宋体" w:cs="Consolas"/>
+                <w:i w:val="0"/>
+                <w:caps w:val="0"/>
+                <w:color w:val="24292E"/>
+                <w:spacing w:val="0"/>
+                <w:sz w:val="19"/>
+                <w:szCs w:val="19"/>
+                <w:shd w:val="clear" w:fill="F6F8FA"/>
+                <w:lang w:val="en-US" w:eastAsia="zh-CN"/>
+              </w:rPr>
+            </w:pPr>
+            <w:r>
+              <w:rPr>
+                <w:rFonts w:hint="default" w:ascii="Consolas" w:hAnsi="Consolas" w:eastAsia="宋体" w:cs="Consolas"/>
+                <w:i w:val="0"/>
+                <w:caps w:val="0"/>
+                <w:color w:val="24292E"/>
+                <w:spacing w:val="0"/>
+                <w:sz w:val="19"/>
+                <w:szCs w:val="19"/>
+                <w:shd w:val="clear" w:fill="F6F8FA"/>
+                <w:lang w:val="en-US" w:eastAsia="zh-CN"/>
+              </w:rPr>
+              <w:t>6379</w:t>
             </w:r>
           </w:p>
         </w:tc>
         <w:tc>
           <w:tcPr>
             <w:tcW w:w="0" w:type="auto"/>
+            <w:tcBorders>
+              <w:top w:val="single" w:color="DFE2E5" w:sz="4" w:space="0"/>
+              <w:left w:val="single" w:color="DFE2E5" w:sz="4" w:space="0"/>
+              <w:bottom w:val="single" w:color="DFE2E5" w:sz="4" w:space="0"/>
+              <w:right w:val="single" w:color="DFE2E5" w:sz="4" w:space="0"/>
+            </w:tcBorders>
+            <w:shd w:val="clear" w:color="auto" w:fill="F6F8FA"/>
+            <w:tcMar>
+              <w:top w:w="72" w:type="dxa"/>
+              <w:left w:w="156" w:type="dxa"/>
+              <w:bottom w:w="72" w:type="dxa"/>
+              <w:right w:w="156" w:type="dxa"/>
+            </w:tcMar>
+            <w:vAlign w:val="center"/>
+          </w:tcPr>
+          <w:p>
+            <w:pPr>
+              <w:keepNext w:val="0"/>
+              <w:keepLines w:val="0"/>
+              <w:widowControl/>
+              <w:suppressLineNumbers w:val="0"/>
+              <w:ind w:left="0" w:leftChars="0" w:firstLine="0" w:firstLineChars="0"/>
+              <w:jc w:val="left"/>
+              <w:rPr>
+                <w:rFonts w:hint="default" w:ascii="Consolas" w:hAnsi="Consolas" w:eastAsia="Segoe UI" w:cs="Consolas"/>
+                <w:i w:val="0"/>
+                <w:caps w:val="0"/>
+                <w:color w:val="24292E"/>
+                <w:spacing w:val="0"/>
+                <w:sz w:val="19"/>
+                <w:szCs w:val="19"/>
+                <w:shd w:val="clear" w:fill="F6F8FA"/>
+              </w:rPr>
+            </w:pPr>
+          </w:p>
+        </w:tc>
+      </w:tr>
+      <w:tr>
+        <w:tblPrEx>
+          <w:tblBorders>
+            <w:top w:val="single" w:color="C6CBD1" w:sz="4" w:space="0"/>
+            <w:left w:val="none" w:color="auto" w:sz="0" w:space="0"/>
+            <w:bottom w:val="none" w:color="auto" w:sz="0" w:space="0"/>
+            <w:right w:val="none" w:color="auto" w:sz="0" w:space="0"/>
+            <w:insideH w:val="none" w:color="auto" w:sz="0" w:space="0"/>
+            <w:insideV w:val="none" w:color="auto" w:sz="0" w:space="0"/>
+          </w:tblBorders>
+          <w:tblCellMar>
+            <w:top w:w="15" w:type="dxa"/>
+            <w:left w:w="15" w:type="dxa"/>
+            <w:bottom w:w="15" w:type="dxa"/>
+            <w:right w:w="15" w:type="dxa"/>
+          </w:tblCellMar>
+        </w:tblPrEx>
+        <w:tc>
+          <w:tcPr>
+            <w:tcW w:w="0" w:type="auto"/>
+            <w:tcBorders>
+              <w:top w:val="single" w:color="DFE2E5" w:sz="4" w:space="0"/>
+              <w:left w:val="single" w:color="DFE2E5" w:sz="4" w:space="0"/>
+              <w:bottom w:val="single" w:color="DFE2E5" w:sz="4" w:space="0"/>
+              <w:right w:val="single" w:color="DFE2E5" w:sz="4" w:space="0"/>
+            </w:tcBorders>
+            <w:shd w:val="clear" w:color="auto" w:fill="F6F8FA"/>
+            <w:tcMar>
+              <w:top w:w="72" w:type="dxa"/>
+              <w:left w:w="156" w:type="dxa"/>
+              <w:bottom w:w="72" w:type="dxa"/>
+              <w:right w:w="156" w:type="dxa"/>
+            </w:tcMar>
+            <w:vAlign w:val="center"/>
+          </w:tcPr>
+          <w:p>
+            <w:pPr>
+              <w:keepNext w:val="0"/>
+              <w:keepLines w:val="0"/>
+              <w:widowControl/>
+              <w:suppressLineNumbers w:val="0"/>
+              <w:ind w:left="0" w:leftChars="0" w:firstLine="0" w:firstLineChars="0"/>
+              <w:jc w:val="left"/>
+              <w:rPr>
+                <w:rFonts w:hint="default" w:ascii="Consolas" w:hAnsi="Consolas" w:eastAsia="宋体" w:cs="Consolas"/>
+                <w:i w:val="0"/>
+                <w:caps w:val="0"/>
+                <w:color w:val="24292E"/>
+                <w:spacing w:val="0"/>
+                <w:sz w:val="19"/>
+                <w:szCs w:val="19"/>
+                <w:shd w:val="clear" w:fill="F6F8FA"/>
+                <w:lang w:val="en-US" w:eastAsia="zh-CN"/>
+              </w:rPr>
+            </w:pPr>
+            <w:r>
+              <w:rPr>
+                <w:rFonts w:hint="default" w:ascii="Consolas" w:hAnsi="Consolas" w:eastAsia="宋体" w:cs="Consolas"/>
+                <w:i w:val="0"/>
+                <w:caps w:val="0"/>
+                <w:color w:val="24292E"/>
+                <w:spacing w:val="0"/>
+                <w:sz w:val="19"/>
+                <w:szCs w:val="19"/>
+                <w:shd w:val="clear" w:fill="F6F8FA"/>
+                <w:lang w:val="en-US" w:eastAsia="zh-CN"/>
+              </w:rPr>
+              <w:t>host_redis_password</w:t>
+            </w:r>
+          </w:p>
+        </w:tc>
+        <w:tc>
+          <w:tcPr>
+            <w:tcW w:w="4561" w:type="dxa"/>
+            <w:tcBorders>
+              <w:top w:val="single" w:color="DFE2E5" w:sz="4" w:space="0"/>
+              <w:left w:val="single" w:color="DFE2E5" w:sz="4" w:space="0"/>
+              <w:bottom w:val="single" w:color="DFE2E5" w:sz="4" w:space="0"/>
+              <w:right w:val="single" w:color="DFE2E5" w:sz="4" w:space="0"/>
+            </w:tcBorders>
+            <w:shd w:val="clear" w:color="auto" w:fill="F6F8FA"/>
+            <w:tcMar>
+              <w:top w:w="72" w:type="dxa"/>
+              <w:left w:w="156" w:type="dxa"/>
+              <w:bottom w:w="72" w:type="dxa"/>
+              <w:right w:w="156" w:type="dxa"/>
+            </w:tcMar>
+            <w:vAlign w:val="center"/>
+          </w:tcPr>
+          <w:p>
+            <w:pPr>
+              <w:keepNext w:val="0"/>
+              <w:keepLines w:val="0"/>
+              <w:widowControl/>
+              <w:suppressLineNumbers w:val="0"/>
+              <w:ind w:left="0" w:leftChars="0" w:firstLine="0" w:firstLineChars="0"/>
+              <w:jc w:val="left"/>
+              <w:rPr>
+                <w:rFonts w:hint="default" w:ascii="Consolas" w:hAnsi="Consolas" w:eastAsia="宋体" w:cs="Consolas"/>
+                <w:i w:val="0"/>
+                <w:color w:val="24292E"/>
+                <w:spacing w:val="0"/>
+                <w:sz w:val="19"/>
+                <w:szCs w:val="19"/>
+                <w:lang w:val="en-US" w:eastAsia="zh-CN"/>
+              </w:rPr>
+            </w:pPr>
+            <w:r>
+              <w:rPr>
+                <w:rFonts w:hint="default" w:ascii="Consolas" w:hAnsi="Consolas" w:eastAsia="宋体" w:cs="Consolas"/>
+                <w:i w:val="0"/>
+                <w:color w:val="24292E"/>
+                <w:spacing w:val="0"/>
+                <w:sz w:val="19"/>
+                <w:szCs w:val="19"/>
+                <w:lang w:val="en-US" w:eastAsia="zh-CN"/>
+              </w:rPr>
+              <w:t>Host连接的redis的密码</w:t>
+            </w:r>
+          </w:p>
+        </w:tc>
+        <w:tc>
+          <w:tcPr>
+            <w:tcW w:w="3586" w:type="dxa"/>
+            <w:tcBorders>
+              <w:top w:val="single" w:color="DFE2E5" w:sz="4" w:space="0"/>
+              <w:left w:val="single" w:color="DFE2E5" w:sz="4" w:space="0"/>
+              <w:bottom w:val="single" w:color="DFE2E5" w:sz="4" w:space="0"/>
+              <w:right w:val="single" w:color="DFE2E5" w:sz="4" w:space="0"/>
+            </w:tcBorders>
+            <w:shd w:val="clear" w:color="auto" w:fill="F6F8FA"/>
+            <w:tcMar>
+              <w:top w:w="72" w:type="dxa"/>
+              <w:left w:w="156" w:type="dxa"/>
+              <w:bottom w:w="72" w:type="dxa"/>
+              <w:right w:w="156" w:type="dxa"/>
+            </w:tcMar>
+            <w:vAlign w:val="center"/>
+          </w:tcPr>
+          <w:p>
+            <w:pPr>
+              <w:keepNext w:val="0"/>
+              <w:keepLines w:val="0"/>
+              <w:widowControl/>
+              <w:suppressLineNumbers w:val="0"/>
+              <w:ind w:left="0" w:leftChars="0" w:firstLine="0" w:firstLineChars="0"/>
+              <w:jc w:val="left"/>
+              <w:rPr>
+                <w:rFonts w:hint="default" w:ascii="Consolas" w:hAnsi="Consolas" w:eastAsia="宋体" w:cs="Consolas"/>
+                <w:i w:val="0"/>
+                <w:caps w:val="0"/>
+                <w:color w:val="24292E"/>
+                <w:spacing w:val="0"/>
+                <w:sz w:val="19"/>
+                <w:szCs w:val="19"/>
+                <w:shd w:val="clear" w:fill="F6F8FA"/>
+                <w:lang w:val="en-US" w:eastAsia="zh-CN"/>
+              </w:rPr>
+            </w:pPr>
+            <w:r>
+              <w:rPr>
+                <w:rFonts w:hint="default" w:ascii="Consolas" w:hAnsi="Consolas" w:eastAsia="宋体" w:cs="Consolas"/>
+                <w:i w:val="0"/>
+                <w:caps w:val="0"/>
+                <w:color w:val="24292E"/>
+                <w:spacing w:val="0"/>
+                <w:sz w:val="19"/>
+                <w:szCs w:val="19"/>
+                <w:shd w:val="clear" w:fill="F6F8FA"/>
+                <w:lang w:val="en-US" w:eastAsia="zh-CN"/>
+              </w:rPr>
+              <w:t>fate_dev</w:t>
+            </w:r>
+          </w:p>
+        </w:tc>
+        <w:tc>
+          <w:tcPr>
+            <w:tcW w:w="0" w:type="auto"/>
+            <w:tcBorders>
+              <w:top w:val="single" w:color="DFE2E5" w:sz="4" w:space="0"/>
+              <w:left w:val="single" w:color="DFE2E5" w:sz="4" w:space="0"/>
+              <w:bottom w:val="single" w:color="DFE2E5" w:sz="4" w:space="0"/>
+              <w:right w:val="single" w:color="DFE2E5" w:sz="4" w:space="0"/>
+            </w:tcBorders>
+            <w:shd w:val="clear" w:color="auto" w:fill="F6F8FA"/>
+            <w:tcMar>
+              <w:top w:w="72" w:type="dxa"/>
+              <w:left w:w="156" w:type="dxa"/>
+              <w:bottom w:w="72" w:type="dxa"/>
+              <w:right w:w="156" w:type="dxa"/>
+            </w:tcMar>
+            <w:vAlign w:val="center"/>
+          </w:tcPr>
+          <w:p>
+            <w:pPr>
+              <w:keepNext w:val="0"/>
+              <w:keepLines w:val="0"/>
+              <w:widowControl/>
+              <w:suppressLineNumbers w:val="0"/>
+              <w:ind w:left="0" w:leftChars="0" w:firstLine="0" w:firstLineChars="0"/>
+              <w:jc w:val="left"/>
+              <w:rPr>
+                <w:rFonts w:hint="default" w:ascii="Consolas" w:hAnsi="Consolas" w:eastAsia="Segoe UI" w:cs="Consolas"/>
+                <w:i w:val="0"/>
+                <w:caps w:val="0"/>
+                <w:color w:val="24292E"/>
+                <w:spacing w:val="0"/>
+                <w:sz w:val="19"/>
+                <w:szCs w:val="19"/>
+                <w:shd w:val="clear" w:fill="F6F8FA"/>
+              </w:rPr>
+            </w:pPr>
+          </w:p>
+        </w:tc>
+      </w:tr>
+      <w:tr>
+        <w:tblPrEx>
+          <w:tblBorders>
+            <w:top w:val="single" w:color="C6CBD1" w:sz="4" w:space="0"/>
+            <w:left w:val="none" w:color="auto" w:sz="0" w:space="0"/>
+            <w:bottom w:val="none" w:color="auto" w:sz="0" w:space="0"/>
+            <w:right w:val="none" w:color="auto" w:sz="0" w:space="0"/>
+            <w:insideH w:val="none" w:color="auto" w:sz="0" w:space="0"/>
+            <w:insideV w:val="none" w:color="auto" w:sz="0" w:space="0"/>
+          </w:tblBorders>
+          <w:tblCellMar>
+            <w:top w:w="15" w:type="dxa"/>
+            <w:left w:w="15" w:type="dxa"/>
+            <w:bottom w:w="15" w:type="dxa"/>
+            <w:right w:w="15" w:type="dxa"/>
+          </w:tblCellMar>
+        </w:tblPrEx>
+        <w:tc>
+          <w:tcPr>
+            <w:tcW w:w="0" w:type="auto"/>
+            <w:tcBorders>
+              <w:top w:val="single" w:color="DFE2E5" w:sz="4" w:space="0"/>
+              <w:left w:val="single" w:color="DFE2E5" w:sz="4" w:space="0"/>
+              <w:bottom w:val="single" w:color="DFE2E5" w:sz="4" w:space="0"/>
+              <w:right w:val="single" w:color="DFE2E5" w:sz="4" w:space="0"/>
+            </w:tcBorders>
+            <w:shd w:val="clear" w:color="auto" w:fill="F6F8FA"/>
+            <w:tcMar>
+              <w:top w:w="72" w:type="dxa"/>
+              <w:left w:w="156" w:type="dxa"/>
+              <w:bottom w:w="72" w:type="dxa"/>
+              <w:right w:w="156" w:type="dxa"/>
+            </w:tcMar>
+            <w:vAlign w:val="center"/>
+          </w:tcPr>
+          <w:p>
+            <w:pPr>
+              <w:keepNext w:val="0"/>
+              <w:keepLines w:val="0"/>
+              <w:widowControl/>
+              <w:suppressLineNumbers w:val="0"/>
+              <w:ind w:left="0" w:leftChars="0" w:firstLine="0" w:firstLineChars="0"/>
+              <w:jc w:val="left"/>
+              <w:rPr>
+                <w:rFonts w:hint="default" w:ascii="Consolas" w:hAnsi="Consolas" w:eastAsia="宋体" w:cs="Consolas"/>
+                <w:i w:val="0"/>
+                <w:caps w:val="0"/>
+                <w:color w:val="24292E"/>
+                <w:spacing w:val="0"/>
+                <w:sz w:val="19"/>
+                <w:szCs w:val="19"/>
+                <w:shd w:val="clear" w:fill="F6F8FA"/>
+                <w:lang w:val="en-US" w:eastAsia="zh-CN"/>
+              </w:rPr>
+            </w:pPr>
+            <w:r>
+              <w:rPr>
+                <w:rFonts w:hint="default" w:ascii="Consolas" w:hAnsi="Consolas" w:eastAsia="宋体" w:cs="Consolas"/>
+                <w:i w:val="0"/>
+                <w:caps w:val="0"/>
+                <w:color w:val="24292E"/>
+                <w:spacing w:val="0"/>
+                <w:sz w:val="19"/>
+                <w:szCs w:val="19"/>
+                <w:shd w:val="clear" w:fill="F6F8FA"/>
+                <w:lang w:val="en-US" w:eastAsia="zh-CN"/>
+              </w:rPr>
+              <w:t>guest_redis_ip</w:t>
+            </w:r>
+          </w:p>
+        </w:tc>
+        <w:tc>
+          <w:tcPr>
+            <w:tcW w:w="4561" w:type="dxa"/>
+            <w:tcBorders>
+              <w:top w:val="single" w:color="DFE2E5" w:sz="4" w:space="0"/>
+              <w:left w:val="single" w:color="DFE2E5" w:sz="4" w:space="0"/>
+              <w:bottom w:val="single" w:color="DFE2E5" w:sz="4" w:space="0"/>
+              <w:right w:val="single" w:color="DFE2E5" w:sz="4" w:space="0"/>
+            </w:tcBorders>
+            <w:shd w:val="clear" w:color="auto" w:fill="F6F8FA"/>
+            <w:tcMar>
+              <w:top w:w="72" w:type="dxa"/>
+              <w:left w:w="156" w:type="dxa"/>
+              <w:bottom w:w="72" w:type="dxa"/>
+              <w:right w:w="156" w:type="dxa"/>
+            </w:tcMar>
+            <w:vAlign w:val="center"/>
+          </w:tcPr>
+          <w:p>
+            <w:pPr>
+              <w:keepNext w:val="0"/>
+              <w:keepLines w:val="0"/>
+              <w:widowControl/>
+              <w:suppressLineNumbers w:val="0"/>
+              <w:ind w:left="0" w:leftChars="0" w:firstLine="0" w:firstLineChars="0"/>
+              <w:jc w:val="left"/>
+              <w:rPr>
+                <w:rFonts w:hint="default" w:ascii="Consolas" w:hAnsi="Consolas" w:eastAsia="宋体" w:cs="Consolas"/>
+                <w:i w:val="0"/>
+                <w:color w:val="24292E"/>
+                <w:spacing w:val="0"/>
+                <w:sz w:val="19"/>
+                <w:szCs w:val="19"/>
+                <w:lang w:val="en-US" w:eastAsia="zh-CN"/>
+              </w:rPr>
+            </w:pPr>
+            <w:r>
+              <w:rPr>
+                <w:rFonts w:hint="default" w:ascii="Consolas" w:hAnsi="Consolas" w:eastAsia="宋体" w:cs="Consolas"/>
+                <w:i w:val="0"/>
+                <w:color w:val="24292E"/>
+                <w:spacing w:val="0"/>
+                <w:sz w:val="19"/>
+                <w:szCs w:val="19"/>
+                <w:lang w:val="en-US" w:eastAsia="zh-CN"/>
+              </w:rPr>
+              <w:t>Guest连接的redis的ip</w:t>
+            </w:r>
+          </w:p>
+        </w:tc>
+        <w:tc>
+          <w:tcPr>
+            <w:tcW w:w="3586" w:type="dxa"/>
             <w:tcBorders>
               <w:top w:val="single" w:color="DFE2E5" w:sz="4" w:space="0"/>
               <w:left w:val="single" w:color="DFE2E5" w:sz="4" w:space="0"/>
@@ -7762,7 +8049,111 @@
                 <w:shd w:val="clear" w:fill="F6F8FA"/>
                 <w:lang w:val="en-US" w:eastAsia="zh-CN"/>
               </w:rPr>
-              <w:t>host_redis_port</w:t>
+              <w:t>guest_redis_port</w:t>
+            </w:r>
+          </w:p>
+        </w:tc>
+        <w:tc>
+          <w:tcPr>
+            <w:tcW w:w="4561" w:type="dxa"/>
+            <w:tcBorders>
+              <w:top w:val="single" w:color="DFE2E5" w:sz="4" w:space="0"/>
+              <w:left w:val="single" w:color="DFE2E5" w:sz="4" w:space="0"/>
+              <w:bottom w:val="single" w:color="DFE2E5" w:sz="4" w:space="0"/>
+              <w:right w:val="single" w:color="DFE2E5" w:sz="4" w:space="0"/>
+            </w:tcBorders>
+            <w:shd w:val="clear" w:color="auto" w:fill="F6F8FA"/>
+            <w:tcMar>
+              <w:top w:w="72" w:type="dxa"/>
+              <w:left w:w="156" w:type="dxa"/>
+              <w:bottom w:w="72" w:type="dxa"/>
+              <w:right w:w="156" w:type="dxa"/>
+            </w:tcMar>
+            <w:vAlign w:val="center"/>
+          </w:tcPr>
+          <w:p>
+            <w:pPr>
+              <w:keepNext w:val="0"/>
+              <w:keepLines w:val="0"/>
+              <w:widowControl/>
+              <w:suppressLineNumbers w:val="0"/>
+              <w:ind w:left="0" w:leftChars="0" w:firstLine="0" w:firstLineChars="0"/>
+              <w:jc w:val="left"/>
+              <w:rPr>
+                <w:rFonts w:hint="default" w:ascii="Consolas" w:hAnsi="Consolas" w:eastAsia="宋体" w:cs="Consolas"/>
+                <w:i w:val="0"/>
+                <w:color w:val="24292E"/>
+                <w:spacing w:val="0"/>
+                <w:sz w:val="19"/>
+                <w:szCs w:val="19"/>
+                <w:lang w:val="en-US" w:eastAsia="zh-CN"/>
+              </w:rPr>
+            </w:pPr>
+            <w:r>
+              <w:rPr>
+                <w:rFonts w:hint="default" w:ascii="Consolas" w:hAnsi="Consolas" w:eastAsia="宋体" w:cs="Consolas"/>
+                <w:i w:val="0"/>
+                <w:color w:val="24292E"/>
+                <w:spacing w:val="0"/>
+                <w:sz w:val="19"/>
+                <w:szCs w:val="19"/>
+                <w:lang w:val="en-US" w:eastAsia="zh-CN"/>
+              </w:rPr>
+              <w:t>Guest连接的redis的端口号</w:t>
+            </w:r>
+          </w:p>
+        </w:tc>
+        <w:tc>
+          <w:tcPr>
+            <w:tcW w:w="3586" w:type="dxa"/>
+            <w:tcBorders>
+              <w:top w:val="single" w:color="DFE2E5" w:sz="4" w:space="0"/>
+              <w:left w:val="single" w:color="DFE2E5" w:sz="4" w:space="0"/>
+              <w:bottom w:val="single" w:color="DFE2E5" w:sz="4" w:space="0"/>
+              <w:right w:val="single" w:color="DFE2E5" w:sz="4" w:space="0"/>
+            </w:tcBorders>
+            <w:shd w:val="clear" w:color="auto" w:fill="F6F8FA"/>
+            <w:tcMar>
+              <w:top w:w="72" w:type="dxa"/>
+              <w:left w:w="156" w:type="dxa"/>
+              <w:bottom w:w="72" w:type="dxa"/>
+              <w:right w:w="156" w:type="dxa"/>
+            </w:tcMar>
+            <w:vAlign w:val="center"/>
+          </w:tcPr>
+          <w:p>
+            <w:pPr>
+              <w:keepNext w:val="0"/>
+              <w:keepLines w:val="0"/>
+              <w:widowControl/>
+              <w:suppressLineNumbers w:val="0"/>
+              <w:ind w:left="0" w:leftChars="0" w:firstLine="0" w:firstLineChars="0"/>
+              <w:jc w:val="left"/>
+              <w:rPr>
+                <w:rFonts w:hint="default" w:ascii="Consolas" w:hAnsi="Consolas" w:eastAsia="宋体" w:cs="Consolas"/>
+                <w:i w:val="0"/>
+                <w:caps w:val="0"/>
+                <w:color w:val="24292E"/>
+                <w:spacing w:val="0"/>
+                <w:sz w:val="19"/>
+                <w:szCs w:val="19"/>
+                <w:shd w:val="clear" w:fill="F6F8FA"/>
+                <w:lang w:val="en-US" w:eastAsia="zh-CN"/>
+              </w:rPr>
+            </w:pPr>
+            <w:r>
+              <w:rPr>
+                <w:rFonts w:hint="default" w:ascii="Consolas" w:hAnsi="Consolas" w:eastAsia="宋体" w:cs="Consolas"/>
+                <w:i w:val="0"/>
+                <w:caps w:val="0"/>
+                <w:color w:val="24292E"/>
+                <w:spacing w:val="0"/>
+                <w:sz w:val="19"/>
+                <w:szCs w:val="19"/>
+                <w:shd w:val="clear" w:fill="F6F8FA"/>
+                <w:lang w:val="en-US" w:eastAsia="zh-CN"/>
+              </w:rPr>
+              <w:t>6379</w:t>
             </w:r>
           </w:p>
         </w:tc>
@@ -7793,12 +8184,71 @@
               <w:ind w:left="0" w:leftChars="0" w:firstLine="0" w:firstLineChars="0"/>
               <w:jc w:val="left"/>
               <w:rPr>
+                <w:rFonts w:hint="default" w:ascii="Consolas" w:hAnsi="Consolas" w:eastAsia="Segoe UI" w:cs="Consolas"/>
+                <w:i w:val="0"/>
+                <w:caps w:val="0"/>
+                <w:color w:val="24292E"/>
+                <w:spacing w:val="0"/>
+                <w:sz w:val="19"/>
+                <w:szCs w:val="19"/>
+                <w:shd w:val="clear" w:fill="F6F8FA"/>
+              </w:rPr>
+            </w:pPr>
+          </w:p>
+        </w:tc>
+      </w:tr>
+      <w:tr>
+        <w:tblPrEx>
+          <w:tblBorders>
+            <w:top w:val="single" w:color="C6CBD1" w:sz="4" w:space="0"/>
+            <w:left w:val="none" w:color="auto" w:sz="0" w:space="0"/>
+            <w:bottom w:val="none" w:color="auto" w:sz="0" w:space="0"/>
+            <w:right w:val="none" w:color="auto" w:sz="0" w:space="0"/>
+            <w:insideH w:val="none" w:color="auto" w:sz="0" w:space="0"/>
+            <w:insideV w:val="none" w:color="auto" w:sz="0" w:space="0"/>
+          </w:tblBorders>
+          <w:tblCellMar>
+            <w:top w:w="15" w:type="dxa"/>
+            <w:left w:w="15" w:type="dxa"/>
+            <w:bottom w:w="15" w:type="dxa"/>
+            <w:right w:w="15" w:type="dxa"/>
+          </w:tblCellMar>
+        </w:tblPrEx>
+        <w:tc>
+          <w:tcPr>
+            <w:tcW w:w="0" w:type="auto"/>
+            <w:tcBorders>
+              <w:top w:val="single" w:color="DFE2E5" w:sz="4" w:space="0"/>
+              <w:left w:val="single" w:color="DFE2E5" w:sz="4" w:space="0"/>
+              <w:bottom w:val="single" w:color="DFE2E5" w:sz="4" w:space="0"/>
+              <w:right w:val="single" w:color="DFE2E5" w:sz="4" w:space="0"/>
+            </w:tcBorders>
+            <w:shd w:val="clear" w:color="auto" w:fill="F6F8FA"/>
+            <w:tcMar>
+              <w:top w:w="72" w:type="dxa"/>
+              <w:left w:w="156" w:type="dxa"/>
+              <w:bottom w:w="72" w:type="dxa"/>
+              <w:right w:w="156" w:type="dxa"/>
+            </w:tcMar>
+            <w:vAlign w:val="center"/>
+          </w:tcPr>
+          <w:p>
+            <w:pPr>
+              <w:keepNext w:val="0"/>
+              <w:keepLines w:val="0"/>
+              <w:widowControl/>
+              <w:suppressLineNumbers w:val="0"/>
+              <w:ind w:left="0" w:leftChars="0" w:firstLine="0" w:firstLineChars="0"/>
+              <w:jc w:val="left"/>
+              <w:rPr>
                 <w:rFonts w:hint="default" w:ascii="Consolas" w:hAnsi="Consolas" w:eastAsia="宋体" w:cs="Consolas"/>
                 <w:i w:val="0"/>
-                <w:color w:val="24292E"/>
-                <w:spacing w:val="0"/>
-                <w:sz w:val="19"/>
-                <w:szCs w:val="19"/>
+                <w:caps w:val="0"/>
+                <w:color w:val="24292E"/>
+                <w:spacing w:val="0"/>
+                <w:sz w:val="19"/>
+                <w:szCs w:val="19"/>
+                <w:shd w:val="clear" w:fill="F6F8FA"/>
                 <w:lang w:val="en-US" w:eastAsia="zh-CN"/>
               </w:rPr>
             </w:pPr>
@@ -7806,13 +8256,119 @@
               <w:rPr>
                 <w:rFonts w:hint="default" w:ascii="Consolas" w:hAnsi="Consolas" w:eastAsia="宋体" w:cs="Consolas"/>
                 <w:i w:val="0"/>
-                <w:color w:val="24292E"/>
-                <w:spacing w:val="0"/>
-                <w:sz w:val="19"/>
-                <w:szCs w:val="19"/>
+                <w:caps w:val="0"/>
+                <w:color w:val="24292E"/>
+                <w:spacing w:val="0"/>
+                <w:sz w:val="19"/>
+                <w:szCs w:val="19"/>
+                <w:shd w:val="clear" w:fill="F6F8FA"/>
                 <w:lang w:val="en-US" w:eastAsia="zh-CN"/>
               </w:rPr>
-              <w:t>Host连接的redis的端口号</w:t>
+              <w:t>guest_redis_password</w:t>
+            </w:r>
+          </w:p>
+        </w:tc>
+        <w:tc>
+          <w:tcPr>
+            <w:tcW w:w="4561" w:type="dxa"/>
+            <w:tcBorders>
+              <w:top w:val="single" w:color="DFE2E5" w:sz="4" w:space="0"/>
+              <w:left w:val="single" w:color="DFE2E5" w:sz="4" w:space="0"/>
+              <w:bottom w:val="single" w:color="DFE2E5" w:sz="4" w:space="0"/>
+              <w:right w:val="single" w:color="DFE2E5" w:sz="4" w:space="0"/>
+            </w:tcBorders>
+            <w:shd w:val="clear" w:color="auto" w:fill="F6F8FA"/>
+            <w:tcMar>
+              <w:top w:w="72" w:type="dxa"/>
+              <w:left w:w="156" w:type="dxa"/>
+              <w:bottom w:w="72" w:type="dxa"/>
+              <w:right w:w="156" w:type="dxa"/>
+            </w:tcMar>
+            <w:vAlign w:val="center"/>
+          </w:tcPr>
+          <w:p>
+            <w:pPr>
+              <w:keepNext w:val="0"/>
+              <w:keepLines w:val="0"/>
+              <w:widowControl/>
+              <w:suppressLineNumbers w:val="0"/>
+              <w:ind w:left="0" w:leftChars="0" w:firstLine="0" w:firstLineChars="0"/>
+              <w:jc w:val="left"/>
+              <w:rPr>
+                <w:rFonts w:hint="default" w:ascii="Consolas" w:hAnsi="Consolas" w:eastAsia="宋体" w:cs="Consolas"/>
+                <w:i w:val="0"/>
+                <w:color w:val="24292E"/>
+                <w:spacing w:val="0"/>
+                <w:sz w:val="19"/>
+                <w:szCs w:val="19"/>
+                <w:lang w:val="en-US" w:eastAsia="zh-CN"/>
+              </w:rPr>
+            </w:pPr>
+            <w:r>
+              <w:rPr>
+                <w:rFonts w:hint="default" w:ascii="Consolas" w:hAnsi="Consolas" w:eastAsia="宋体" w:cs="Consolas"/>
+                <w:i w:val="0"/>
+                <w:color w:val="24292E"/>
+                <w:spacing w:val="0"/>
+                <w:sz w:val="19"/>
+                <w:szCs w:val="19"/>
+                <w:lang w:val="en-US" w:eastAsia="zh-CN"/>
+              </w:rPr>
+              <w:t>Guest连接的redis的密码</w:t>
+            </w:r>
+          </w:p>
+        </w:tc>
+        <w:tc>
+          <w:tcPr>
+            <w:tcW w:w="3586" w:type="dxa"/>
+            <w:tcBorders>
+              <w:top w:val="single" w:color="DFE2E5" w:sz="4" w:space="0"/>
+              <w:left w:val="single" w:color="DFE2E5" w:sz="4" w:space="0"/>
+              <w:bottom w:val="single" w:color="DFE2E5" w:sz="4" w:space="0"/>
+              <w:right w:val="single" w:color="DFE2E5" w:sz="4" w:space="0"/>
+            </w:tcBorders>
+            <w:shd w:val="clear" w:color="auto" w:fill="F6F8FA"/>
+            <w:tcMar>
+              <w:top w:w="72" w:type="dxa"/>
+              <w:left w:w="156" w:type="dxa"/>
+              <w:bottom w:w="72" w:type="dxa"/>
+              <w:right w:w="156" w:type="dxa"/>
+            </w:tcMar>
+            <w:vAlign w:val="center"/>
+          </w:tcPr>
+          <w:p>
+            <w:pPr>
+              <w:keepNext w:val="0"/>
+              <w:keepLines w:val="0"/>
+              <w:widowControl/>
+              <w:suppressLineNumbers w:val="0"/>
+              <w:ind w:left="0" w:leftChars="0" w:firstLine="0" w:firstLineChars="0"/>
+              <w:jc w:val="left"/>
+              <w:rPr>
+                <w:rFonts w:hint="default" w:ascii="Consolas" w:hAnsi="Consolas" w:eastAsia="宋体" w:cs="Consolas"/>
+                <w:i w:val="0"/>
+                <w:caps w:val="0"/>
+                <w:color w:val="24292E"/>
+                <w:spacing w:val="0"/>
+                <w:sz w:val="19"/>
+                <w:szCs w:val="19"/>
+                <w:shd w:val="clear" w:fill="F6F8FA"/>
+                <w:lang w:val="en-US" w:eastAsia="zh-CN"/>
+              </w:rPr>
+            </w:pPr>
+            <w:r>
+              <w:rPr>
+                <w:rFonts w:hint="default" w:ascii="Consolas" w:hAnsi="Consolas" w:eastAsia="宋体" w:cs="Consolas"/>
+                <w:i w:val="0"/>
+                <w:caps w:val="0"/>
+                <w:color w:val="24292E"/>
+                <w:spacing w:val="0"/>
+                <w:sz w:val="19"/>
+                <w:szCs w:val="19"/>
+                <w:shd w:val="clear" w:fill="F6F8FA"/>
+                <w:lang w:val="en-US" w:eastAsia="zh-CN"/>
+              </w:rPr>
+              <w:t>fate_dev</w:t>
             </w:r>
           </w:p>
         </w:tc>
@@ -7843,6 +8399,63 @@
               <w:ind w:left="0" w:leftChars="0" w:firstLine="0" w:firstLineChars="0"/>
               <w:jc w:val="left"/>
               <w:rPr>
+                <w:rFonts w:hint="default" w:ascii="Consolas" w:hAnsi="Consolas" w:eastAsia="Segoe UI" w:cs="Consolas"/>
+                <w:i w:val="0"/>
+                <w:caps w:val="0"/>
+                <w:color w:val="24292E"/>
+                <w:spacing w:val="0"/>
+                <w:sz w:val="19"/>
+                <w:szCs w:val="19"/>
+                <w:shd w:val="clear" w:fill="F6F8FA"/>
+              </w:rPr>
+            </w:pPr>
+          </w:p>
+        </w:tc>
+      </w:tr>
+      <w:tr>
+        <w:tblPrEx>
+          <w:tblBorders>
+            <w:top w:val="single" w:color="C6CBD1" w:sz="4" w:space="0"/>
+            <w:left w:val="none" w:color="auto" w:sz="0" w:space="0"/>
+            <w:bottom w:val="none" w:color="auto" w:sz="0" w:space="0"/>
+            <w:right w:val="none" w:color="auto" w:sz="0" w:space="0"/>
+            <w:insideH w:val="none" w:color="auto" w:sz="0" w:space="0"/>
+            <w:insideV w:val="none" w:color="auto" w:sz="0" w:space="0"/>
+          </w:tblBorders>
+          <w:tblCellMar>
+            <w:top w:w="15" w:type="dxa"/>
+            <w:left w:w="15" w:type="dxa"/>
+            <w:bottom w:w="15" w:type="dxa"/>
+            <w:right w:w="15" w:type="dxa"/>
+          </w:tblCellMar>
+        </w:tblPrEx>
+        <w:tc>
+          <w:tcPr>
+            <w:tcW w:w="0" w:type="auto"/>
+            <w:tcBorders>
+              <w:top w:val="single" w:color="DFE2E5" w:sz="4" w:space="0"/>
+              <w:left w:val="single" w:color="DFE2E5" w:sz="4" w:space="0"/>
+              <w:bottom w:val="single" w:color="DFE2E5" w:sz="4" w:space="0"/>
+              <w:right w:val="single" w:color="DFE2E5" w:sz="4" w:space="0"/>
+            </w:tcBorders>
+            <w:shd w:val="clear" w:color="auto" w:fill="F6F8FA"/>
+            <w:tcMar>
+              <w:top w:w="72" w:type="dxa"/>
+              <w:left w:w="156" w:type="dxa"/>
+              <w:bottom w:w="72" w:type="dxa"/>
+              <w:right w:w="156" w:type="dxa"/>
+            </w:tcMar>
+            <w:vAlign w:val="center"/>
+          </w:tcPr>
+          <w:p>
+            <w:pPr>
+              <w:keepNext w:val="0"/>
+              <w:keepLines w:val="0"/>
+              <w:widowControl/>
+              <w:suppressLineNumbers w:val="0"/>
+              <w:ind w:left="0" w:leftChars="0" w:firstLine="0" w:firstLineChars="0"/>
+              <w:jc w:val="left"/>
+              <w:rPr>
                 <w:rFonts w:hint="default" w:ascii="Consolas" w:hAnsi="Consolas" w:eastAsia="宋体" w:cs="Consolas"/>
                 <w:i w:val="0"/>
                 <w:caps w:val="0"/>
@@ -7866,7 +8479,111 @@
                 <w:shd w:val="clear" w:fill="F6F8FA"/>
                 <w:lang w:val="en-US" w:eastAsia="zh-CN"/>
               </w:rPr>
-              <w:t>6379</w:t>
+              <w:t>host_zk_url</w:t>
+            </w:r>
+          </w:p>
+        </w:tc>
+        <w:tc>
+          <w:tcPr>
+            <w:tcW w:w="4561" w:type="dxa"/>
+            <w:tcBorders>
+              <w:top w:val="single" w:color="DFE2E5" w:sz="4" w:space="0"/>
+              <w:left w:val="single" w:color="DFE2E5" w:sz="4" w:space="0"/>
+              <w:bottom w:val="single" w:color="DFE2E5" w:sz="4" w:space="0"/>
+              <w:right w:val="single" w:color="DFE2E5" w:sz="4" w:space="0"/>
+            </w:tcBorders>
+            <w:shd w:val="clear" w:color="auto" w:fill="F6F8FA"/>
+            <w:tcMar>
+              <w:top w:w="72" w:type="dxa"/>
+              <w:left w:w="156" w:type="dxa"/>
+              <w:bottom w:w="72" w:type="dxa"/>
+              <w:right w:w="156" w:type="dxa"/>
+            </w:tcMar>
+            <w:vAlign w:val="center"/>
+          </w:tcPr>
+          <w:p>
+            <w:pPr>
+              <w:keepNext w:val="0"/>
+              <w:keepLines w:val="0"/>
+              <w:widowControl/>
+              <w:suppressLineNumbers w:val="0"/>
+              <w:ind w:left="0" w:leftChars="0" w:firstLine="0" w:firstLineChars="0"/>
+              <w:jc w:val="left"/>
+              <w:rPr>
+                <w:rFonts w:hint="default" w:ascii="Consolas" w:hAnsi="Consolas" w:eastAsia="宋体" w:cs="Consolas"/>
+                <w:i w:val="0"/>
+                <w:color w:val="24292E"/>
+                <w:spacing w:val="0"/>
+                <w:sz w:val="19"/>
+                <w:szCs w:val="19"/>
+                <w:lang w:val="en-US" w:eastAsia="zh-CN"/>
+              </w:rPr>
+            </w:pPr>
+            <w:r>
+              <w:rPr>
+                <w:rFonts w:hint="default" w:ascii="Consolas" w:hAnsi="Consolas" w:eastAsia="宋体" w:cs="Consolas"/>
+                <w:i w:val="0"/>
+                <w:color w:val="24292E"/>
+                <w:spacing w:val="0"/>
+                <w:sz w:val="19"/>
+                <w:szCs w:val="19"/>
+                <w:lang w:val="en-US" w:eastAsia="zh-CN"/>
+              </w:rPr>
+              <w:t>Host连接的zk地址</w:t>
+            </w:r>
+          </w:p>
+        </w:tc>
+        <w:tc>
+          <w:tcPr>
+            <w:tcW w:w="3586" w:type="dxa"/>
+            <w:tcBorders>
+              <w:top w:val="single" w:color="DFE2E5" w:sz="4" w:space="0"/>
+              <w:left w:val="single" w:color="DFE2E5" w:sz="4" w:space="0"/>
+              <w:bottom w:val="single" w:color="DFE2E5" w:sz="4" w:space="0"/>
+              <w:right w:val="single" w:color="DFE2E5" w:sz="4" w:space="0"/>
+            </w:tcBorders>
+            <w:shd w:val="clear" w:color="auto" w:fill="F6F8FA"/>
+            <w:tcMar>
+              <w:top w:w="72" w:type="dxa"/>
+              <w:left w:w="156" w:type="dxa"/>
+              <w:bottom w:w="72" w:type="dxa"/>
+              <w:right w:w="156" w:type="dxa"/>
+            </w:tcMar>
+            <w:vAlign w:val="center"/>
+          </w:tcPr>
+          <w:p>
+            <w:pPr>
+              <w:keepNext w:val="0"/>
+              <w:keepLines w:val="0"/>
+              <w:widowControl/>
+              <w:suppressLineNumbers w:val="0"/>
+              <w:ind w:left="0" w:leftChars="0" w:firstLine="0" w:firstLineChars="0"/>
+              <w:jc w:val="left"/>
+              <w:rPr>
+                <w:rFonts w:hint="default" w:ascii="Consolas" w:hAnsi="Consolas" w:eastAsia="宋体" w:cs="Consolas"/>
+                <w:i w:val="0"/>
+                <w:caps w:val="0"/>
+                <w:color w:val="24292E"/>
+                <w:spacing w:val="0"/>
+                <w:sz w:val="19"/>
+                <w:szCs w:val="19"/>
+                <w:shd w:val="clear" w:fill="F6F8FA"/>
+                <w:lang w:val="en-US" w:eastAsia="zh-CN"/>
+              </w:rPr>
+            </w:pPr>
+            <w:r>
+              <w:rPr>
+                <w:rFonts w:hint="default" w:ascii="Consolas" w:hAnsi="Consolas" w:eastAsia="宋体" w:cs="Consolas"/>
+                <w:i w:val="0"/>
+                <w:caps w:val="0"/>
+                <w:color w:val="24292E"/>
+                <w:spacing w:val="0"/>
+                <w:sz w:val="19"/>
+                <w:szCs w:val="19"/>
+                <w:shd w:val="clear" w:fill="F6F8FA"/>
+                <w:lang w:val="en-US" w:eastAsia="zh-CN"/>
+              </w:rPr>
+              <w:t>zookeeper://localhost:2181</w:t>
             </w:r>
           </w:p>
         </w:tc>
@@ -7978,13 +8695,13 @@
                 <w:shd w:val="clear" w:fill="F6F8FA"/>
                 <w:lang w:val="en-US" w:eastAsia="zh-CN"/>
               </w:rPr>
-              <w:t>host_redis_password</w:t>
+              <w:t>guest_zk_url</w:t>
             </w:r>
           </w:p>
         </w:tc>
         <w:tc>
           <w:tcPr>
-            <w:tcW w:w="0" w:type="auto"/>
+            <w:tcW w:w="4561" w:type="dxa"/>
             <w:tcBorders>
               <w:top w:val="single" w:color="DFE2E5" w:sz="4" w:space="0"/>
               <w:left w:val="single" w:color="DFE2E5" w:sz="4" w:space="0"/>
@@ -8028,1093 +8745,13 @@
                 <w:szCs w:val="19"/>
                 <w:lang w:val="en-US" w:eastAsia="zh-CN"/>
               </w:rPr>
-              <w:t>Host连接的redis的密码</w:t>
-            </w:r>
-          </w:p>
-        </w:tc>
-        <w:tc>
-          <w:tcPr>
-            <w:tcW w:w="0" w:type="auto"/>
-            <w:tcBorders>
-              <w:top w:val="single" w:color="DFE2E5" w:sz="4" w:space="0"/>
-              <w:left w:val="single" w:color="DFE2E5" w:sz="4" w:space="0"/>
-              <w:bottom w:val="single" w:color="DFE2E5" w:sz="4" w:space="0"/>
-              <w:right w:val="single" w:color="DFE2E5" w:sz="4" w:space="0"/>
-            </w:tcBorders>
-            <w:shd w:val="clear" w:color="auto" w:fill="F6F8FA"/>
-            <w:tcMar>
-              <w:top w:w="72" w:type="dxa"/>
-              <w:left w:w="156" w:type="dxa"/>
-              <w:bottom w:w="72" w:type="dxa"/>
-              <w:right w:w="156" w:type="dxa"/>
-            </w:tcMar>
-            <w:vAlign w:val="center"/>
-          </w:tcPr>
-          <w:p>
-            <w:pPr>
-              <w:keepNext w:val="0"/>
-              <w:keepLines w:val="0"/>
-              <w:widowControl/>
-              <w:suppressLineNumbers w:val="0"/>
-              <w:ind w:left="0" w:leftChars="0" w:firstLine="0" w:firstLineChars="0"/>
-              <w:jc w:val="left"/>
-              <w:rPr>
-                <w:rFonts w:hint="default" w:ascii="Consolas" w:hAnsi="Consolas" w:eastAsia="宋体" w:cs="Consolas"/>
-                <w:i w:val="0"/>
-                <w:caps w:val="0"/>
-                <w:color w:val="24292E"/>
-                <w:spacing w:val="0"/>
-                <w:sz w:val="19"/>
-                <w:szCs w:val="19"/>
-                <w:shd w:val="clear" w:fill="F6F8FA"/>
-                <w:lang w:val="en-US" w:eastAsia="zh-CN"/>
-              </w:rPr>
-            </w:pPr>
-            <w:r>
-              <w:rPr>
-                <w:rFonts w:hint="default" w:ascii="Consolas" w:hAnsi="Consolas" w:eastAsia="宋体" w:cs="Consolas"/>
-                <w:i w:val="0"/>
-                <w:caps w:val="0"/>
-                <w:color w:val="24292E"/>
-                <w:spacing w:val="0"/>
-                <w:sz w:val="19"/>
-                <w:szCs w:val="19"/>
-                <w:shd w:val="clear" w:fill="F6F8FA"/>
-                <w:lang w:val="en-US" w:eastAsia="zh-CN"/>
-              </w:rPr>
-              <w:t>fate_dev</w:t>
-            </w:r>
-          </w:p>
-        </w:tc>
-        <w:tc>
-          <w:tcPr>
-            <w:tcW w:w="0" w:type="auto"/>
-            <w:tcBorders>
-              <w:top w:val="single" w:color="DFE2E5" w:sz="4" w:space="0"/>
-              <w:left w:val="single" w:color="DFE2E5" w:sz="4" w:space="0"/>
-              <w:bottom w:val="single" w:color="DFE2E5" w:sz="4" w:space="0"/>
-              <w:right w:val="single" w:color="DFE2E5" w:sz="4" w:space="0"/>
-            </w:tcBorders>
-            <w:shd w:val="clear" w:color="auto" w:fill="F6F8FA"/>
-            <w:tcMar>
-              <w:top w:w="72" w:type="dxa"/>
-              <w:left w:w="156" w:type="dxa"/>
-              <w:bottom w:w="72" w:type="dxa"/>
-              <w:right w:w="156" w:type="dxa"/>
-            </w:tcMar>
-            <w:vAlign w:val="center"/>
-          </w:tcPr>
-          <w:p>
-            <w:pPr>
-              <w:keepNext w:val="0"/>
-              <w:keepLines w:val="0"/>
-              <w:widowControl/>
-              <w:suppressLineNumbers w:val="0"/>
-              <w:ind w:left="0" w:leftChars="0" w:firstLine="0" w:firstLineChars="0"/>
-              <w:jc w:val="left"/>
-              <w:rPr>
-                <w:rFonts w:hint="default" w:ascii="Consolas" w:hAnsi="Consolas" w:eastAsia="Segoe UI" w:cs="Consolas"/>
-                <w:i w:val="0"/>
-                <w:caps w:val="0"/>
-                <w:color w:val="24292E"/>
-                <w:spacing w:val="0"/>
-                <w:sz w:val="19"/>
-                <w:szCs w:val="19"/>
-                <w:shd w:val="clear" w:fill="F6F8FA"/>
-              </w:rPr>
-            </w:pPr>
-          </w:p>
-        </w:tc>
-      </w:tr>
-      <w:tr>
-        <w:tblPrEx>
-          <w:tblBorders>
-            <w:top w:val="single" w:color="C6CBD1" w:sz="4" w:space="0"/>
-            <w:left w:val="none" w:color="auto" w:sz="0" w:space="0"/>
-            <w:bottom w:val="none" w:color="auto" w:sz="0" w:space="0"/>
-            <w:right w:val="none" w:color="auto" w:sz="0" w:space="0"/>
-            <w:insideH w:val="none" w:color="auto" w:sz="0" w:space="0"/>
-            <w:insideV w:val="none" w:color="auto" w:sz="0" w:space="0"/>
-          </w:tblBorders>
-          <w:shd w:val="clear" w:color="auto" w:fill="FFFFFF"/>
-          <w:tblCellMar>
-            <w:top w:w="15" w:type="dxa"/>
-            <w:left w:w="15" w:type="dxa"/>
-            <w:bottom w:w="15" w:type="dxa"/>
-            <w:right w:w="15" w:type="dxa"/>
-          </w:tblCellMar>
-        </w:tblPrEx>
-        <w:tc>
-          <w:tcPr>
-            <w:tcW w:w="0" w:type="auto"/>
-            <w:tcBorders>
-              <w:top w:val="single" w:color="DFE2E5" w:sz="4" w:space="0"/>
-              <w:left w:val="single" w:color="DFE2E5" w:sz="4" w:space="0"/>
-              <w:bottom w:val="single" w:color="DFE2E5" w:sz="4" w:space="0"/>
-              <w:right w:val="single" w:color="DFE2E5" w:sz="4" w:space="0"/>
-            </w:tcBorders>
-            <w:shd w:val="clear" w:color="auto" w:fill="F6F8FA"/>
-            <w:tcMar>
-              <w:top w:w="72" w:type="dxa"/>
-              <w:left w:w="156" w:type="dxa"/>
-              <w:bottom w:w="72" w:type="dxa"/>
-              <w:right w:w="156" w:type="dxa"/>
-            </w:tcMar>
-            <w:vAlign w:val="center"/>
-          </w:tcPr>
-          <w:p>
-            <w:pPr>
-              <w:keepNext w:val="0"/>
-              <w:keepLines w:val="0"/>
-              <w:widowControl/>
-              <w:suppressLineNumbers w:val="0"/>
-              <w:ind w:left="0" w:leftChars="0" w:firstLine="0" w:firstLineChars="0"/>
-              <w:jc w:val="left"/>
-              <w:rPr>
-                <w:rFonts w:hint="default" w:ascii="Consolas" w:hAnsi="Consolas" w:eastAsia="宋体" w:cs="Consolas"/>
-                <w:i w:val="0"/>
-                <w:caps w:val="0"/>
-                <w:color w:val="24292E"/>
-                <w:spacing w:val="0"/>
-                <w:sz w:val="19"/>
-                <w:szCs w:val="19"/>
-                <w:shd w:val="clear" w:fill="F6F8FA"/>
-                <w:lang w:val="en-US" w:eastAsia="zh-CN"/>
-              </w:rPr>
-            </w:pPr>
-            <w:r>
-              <w:rPr>
-                <w:rFonts w:hint="default" w:ascii="Consolas" w:hAnsi="Consolas" w:eastAsia="宋体" w:cs="Consolas"/>
-                <w:i w:val="0"/>
-                <w:caps w:val="0"/>
-                <w:color w:val="24292E"/>
-                <w:spacing w:val="0"/>
-                <w:sz w:val="19"/>
-                <w:szCs w:val="19"/>
-                <w:shd w:val="clear" w:fill="F6F8FA"/>
-                <w:lang w:val="en-US" w:eastAsia="zh-CN"/>
-              </w:rPr>
-              <w:t>guest_redis_ip</w:t>
-            </w:r>
-          </w:p>
-        </w:tc>
-        <w:tc>
-          <w:tcPr>
-            <w:tcW w:w="0" w:type="auto"/>
-            <w:tcBorders>
-              <w:top w:val="single" w:color="DFE2E5" w:sz="4" w:space="0"/>
-              <w:left w:val="single" w:color="DFE2E5" w:sz="4" w:space="0"/>
-              <w:bottom w:val="single" w:color="DFE2E5" w:sz="4" w:space="0"/>
-              <w:right w:val="single" w:color="DFE2E5" w:sz="4" w:space="0"/>
-            </w:tcBorders>
-            <w:shd w:val="clear" w:color="auto" w:fill="F6F8FA"/>
-            <w:tcMar>
-              <w:top w:w="72" w:type="dxa"/>
-              <w:left w:w="156" w:type="dxa"/>
-              <w:bottom w:w="72" w:type="dxa"/>
-              <w:right w:w="156" w:type="dxa"/>
-            </w:tcMar>
-            <w:vAlign w:val="center"/>
-          </w:tcPr>
-          <w:p>
-            <w:pPr>
-              <w:keepNext w:val="0"/>
-              <w:keepLines w:val="0"/>
-              <w:widowControl/>
-              <w:suppressLineNumbers w:val="0"/>
-              <w:ind w:left="0" w:leftChars="0" w:firstLine="0" w:firstLineChars="0"/>
-              <w:jc w:val="left"/>
-              <w:rPr>
-                <w:rFonts w:hint="default" w:ascii="Consolas" w:hAnsi="Consolas" w:eastAsia="宋体" w:cs="Consolas"/>
-                <w:i w:val="0"/>
-                <w:color w:val="24292E"/>
-                <w:spacing w:val="0"/>
-                <w:sz w:val="19"/>
-                <w:szCs w:val="19"/>
-                <w:lang w:val="en-US" w:eastAsia="zh-CN"/>
-              </w:rPr>
-            </w:pPr>
-            <w:r>
-              <w:rPr>
-                <w:rFonts w:hint="default" w:ascii="Consolas" w:hAnsi="Consolas" w:eastAsia="宋体" w:cs="Consolas"/>
-                <w:i w:val="0"/>
-                <w:color w:val="24292E"/>
-                <w:spacing w:val="0"/>
-                <w:sz w:val="19"/>
-                <w:szCs w:val="19"/>
-                <w:lang w:val="en-US" w:eastAsia="zh-CN"/>
-              </w:rPr>
-              <w:t>Guest连接的redis的ip</w:t>
-            </w:r>
-          </w:p>
-        </w:tc>
-        <w:tc>
-          <w:tcPr>
-            <w:tcW w:w="0" w:type="auto"/>
-            <w:tcBorders>
-              <w:top w:val="single" w:color="DFE2E5" w:sz="4" w:space="0"/>
-              <w:left w:val="single" w:color="DFE2E5" w:sz="4" w:space="0"/>
-              <w:bottom w:val="single" w:color="DFE2E5" w:sz="4" w:space="0"/>
-              <w:right w:val="single" w:color="DFE2E5" w:sz="4" w:space="0"/>
-            </w:tcBorders>
-            <w:shd w:val="clear" w:color="auto" w:fill="F6F8FA"/>
-            <w:tcMar>
-              <w:top w:w="72" w:type="dxa"/>
-              <w:left w:w="156" w:type="dxa"/>
-              <w:bottom w:w="72" w:type="dxa"/>
-              <w:right w:w="156" w:type="dxa"/>
-            </w:tcMar>
-            <w:vAlign w:val="center"/>
-          </w:tcPr>
-          <w:p>
-            <w:pPr>
-              <w:keepNext w:val="0"/>
-              <w:keepLines w:val="0"/>
-              <w:widowControl/>
-              <w:suppressLineNumbers w:val="0"/>
-              <w:ind w:left="0" w:leftChars="0" w:firstLine="0" w:firstLineChars="0"/>
-              <w:jc w:val="left"/>
-              <w:rPr>
-                <w:rFonts w:hint="default" w:ascii="Consolas" w:hAnsi="Consolas" w:eastAsia="宋体" w:cs="Consolas"/>
-                <w:i w:val="0"/>
-                <w:caps w:val="0"/>
-                <w:color w:val="24292E"/>
-                <w:spacing w:val="0"/>
-                <w:sz w:val="19"/>
-                <w:szCs w:val="19"/>
-                <w:shd w:val="clear" w:fill="F6F8FA"/>
-                <w:lang w:val="en-US" w:eastAsia="zh-CN"/>
-              </w:rPr>
-            </w:pPr>
-            <w:r>
-              <w:rPr>
-                <w:rFonts w:hint="default" w:ascii="Consolas" w:hAnsi="Consolas" w:eastAsia="宋体" w:cs="Consolas"/>
-                <w:i w:val="0"/>
-                <w:caps w:val="0"/>
-                <w:color w:val="24292E"/>
-                <w:spacing w:val="0"/>
-                <w:sz w:val="19"/>
-                <w:szCs w:val="19"/>
-                <w:shd w:val="clear" w:fill="F6F8FA"/>
-                <w:lang w:val="en-US" w:eastAsia="zh-CN"/>
-              </w:rPr>
-              <w:t>127.0.0.1</w:t>
-            </w:r>
-          </w:p>
-        </w:tc>
-        <w:tc>
-          <w:tcPr>
-            <w:tcW w:w="0" w:type="auto"/>
-            <w:tcBorders>
-              <w:top w:val="single" w:color="DFE2E5" w:sz="4" w:space="0"/>
-              <w:left w:val="single" w:color="DFE2E5" w:sz="4" w:space="0"/>
-              <w:bottom w:val="single" w:color="DFE2E5" w:sz="4" w:space="0"/>
-              <w:right w:val="single" w:color="DFE2E5" w:sz="4" w:space="0"/>
-            </w:tcBorders>
-            <w:shd w:val="clear" w:color="auto" w:fill="F6F8FA"/>
-            <w:tcMar>
-              <w:top w:w="72" w:type="dxa"/>
-              <w:left w:w="156" w:type="dxa"/>
-              <w:bottom w:w="72" w:type="dxa"/>
-              <w:right w:w="156" w:type="dxa"/>
-            </w:tcMar>
-            <w:vAlign w:val="center"/>
-          </w:tcPr>
-          <w:p>
-            <w:pPr>
-              <w:keepNext w:val="0"/>
-              <w:keepLines w:val="0"/>
-              <w:widowControl/>
-              <w:suppressLineNumbers w:val="0"/>
-              <w:ind w:left="0" w:leftChars="0" w:firstLine="0" w:firstLineChars="0"/>
-              <w:jc w:val="left"/>
-              <w:rPr>
-                <w:rFonts w:hint="default" w:ascii="Consolas" w:hAnsi="Consolas" w:eastAsia="Segoe UI" w:cs="Consolas"/>
-                <w:i w:val="0"/>
-                <w:caps w:val="0"/>
-                <w:color w:val="24292E"/>
-                <w:spacing w:val="0"/>
-                <w:sz w:val="19"/>
-                <w:szCs w:val="19"/>
-                <w:shd w:val="clear" w:fill="F6F8FA"/>
-              </w:rPr>
-            </w:pPr>
-          </w:p>
-        </w:tc>
-      </w:tr>
-      <w:tr>
-        <w:tblPrEx>
-          <w:tblBorders>
-            <w:top w:val="single" w:color="C6CBD1" w:sz="4" w:space="0"/>
-            <w:left w:val="none" w:color="auto" w:sz="0" w:space="0"/>
-            <w:bottom w:val="none" w:color="auto" w:sz="0" w:space="0"/>
-            <w:right w:val="none" w:color="auto" w:sz="0" w:space="0"/>
-            <w:insideH w:val="none" w:color="auto" w:sz="0" w:space="0"/>
-            <w:insideV w:val="none" w:color="auto" w:sz="0" w:space="0"/>
-          </w:tblBorders>
-          <w:shd w:val="clear" w:color="auto" w:fill="FFFFFF"/>
-          <w:tblCellMar>
-            <w:top w:w="15" w:type="dxa"/>
-            <w:left w:w="15" w:type="dxa"/>
-            <w:bottom w:w="15" w:type="dxa"/>
-            <w:right w:w="15" w:type="dxa"/>
-          </w:tblCellMar>
-        </w:tblPrEx>
-        <w:tc>
-          <w:tcPr>
-            <w:tcW w:w="0" w:type="auto"/>
-            <w:tcBorders>
-              <w:top w:val="single" w:color="DFE2E5" w:sz="4" w:space="0"/>
-              <w:left w:val="single" w:color="DFE2E5" w:sz="4" w:space="0"/>
-              <w:bottom w:val="single" w:color="DFE2E5" w:sz="4" w:space="0"/>
-              <w:right w:val="single" w:color="DFE2E5" w:sz="4" w:space="0"/>
-            </w:tcBorders>
-            <w:shd w:val="clear" w:color="auto" w:fill="F6F8FA"/>
-            <w:tcMar>
-              <w:top w:w="72" w:type="dxa"/>
-              <w:left w:w="156" w:type="dxa"/>
-              <w:bottom w:w="72" w:type="dxa"/>
-              <w:right w:w="156" w:type="dxa"/>
-            </w:tcMar>
-            <w:vAlign w:val="center"/>
-          </w:tcPr>
-          <w:p>
-            <w:pPr>
-              <w:keepNext w:val="0"/>
-              <w:keepLines w:val="0"/>
-              <w:widowControl/>
-              <w:suppressLineNumbers w:val="0"/>
-              <w:ind w:left="0" w:leftChars="0" w:firstLine="0" w:firstLineChars="0"/>
-              <w:jc w:val="left"/>
-              <w:rPr>
-                <w:rFonts w:hint="default" w:ascii="Consolas" w:hAnsi="Consolas" w:eastAsia="宋体" w:cs="Consolas"/>
-                <w:i w:val="0"/>
-                <w:caps w:val="0"/>
-                <w:color w:val="24292E"/>
-                <w:spacing w:val="0"/>
-                <w:sz w:val="19"/>
-                <w:szCs w:val="19"/>
-                <w:shd w:val="clear" w:fill="F6F8FA"/>
-                <w:lang w:val="en-US" w:eastAsia="zh-CN"/>
-              </w:rPr>
-            </w:pPr>
-            <w:r>
-              <w:rPr>
-                <w:rFonts w:hint="default" w:ascii="Consolas" w:hAnsi="Consolas" w:eastAsia="宋体" w:cs="Consolas"/>
-                <w:i w:val="0"/>
-                <w:caps w:val="0"/>
-                <w:color w:val="24292E"/>
-                <w:spacing w:val="0"/>
-                <w:sz w:val="19"/>
-                <w:szCs w:val="19"/>
-                <w:shd w:val="clear" w:fill="F6F8FA"/>
-                <w:lang w:val="en-US" w:eastAsia="zh-CN"/>
-              </w:rPr>
-              <w:t>guest_redis_port</w:t>
-            </w:r>
-          </w:p>
-        </w:tc>
-        <w:tc>
-          <w:tcPr>
-            <w:tcW w:w="0" w:type="auto"/>
-            <w:tcBorders>
-              <w:top w:val="single" w:color="DFE2E5" w:sz="4" w:space="0"/>
-              <w:left w:val="single" w:color="DFE2E5" w:sz="4" w:space="0"/>
-              <w:bottom w:val="single" w:color="DFE2E5" w:sz="4" w:space="0"/>
-              <w:right w:val="single" w:color="DFE2E5" w:sz="4" w:space="0"/>
-            </w:tcBorders>
-            <w:shd w:val="clear" w:color="auto" w:fill="F6F8FA"/>
-            <w:tcMar>
-              <w:top w:w="72" w:type="dxa"/>
-              <w:left w:w="156" w:type="dxa"/>
-              <w:bottom w:w="72" w:type="dxa"/>
-              <w:right w:w="156" w:type="dxa"/>
-            </w:tcMar>
-            <w:vAlign w:val="center"/>
-          </w:tcPr>
-          <w:p>
-            <w:pPr>
-              <w:keepNext w:val="0"/>
-              <w:keepLines w:val="0"/>
-              <w:widowControl/>
-              <w:suppressLineNumbers w:val="0"/>
-              <w:ind w:left="0" w:leftChars="0" w:firstLine="0" w:firstLineChars="0"/>
-              <w:jc w:val="left"/>
-              <w:rPr>
-                <w:rFonts w:hint="default" w:ascii="Consolas" w:hAnsi="Consolas" w:eastAsia="宋体" w:cs="Consolas"/>
-                <w:i w:val="0"/>
-                <w:color w:val="24292E"/>
-                <w:spacing w:val="0"/>
-                <w:sz w:val="19"/>
-                <w:szCs w:val="19"/>
-                <w:lang w:val="en-US" w:eastAsia="zh-CN"/>
-              </w:rPr>
-            </w:pPr>
-            <w:r>
-              <w:rPr>
-                <w:rFonts w:hint="default" w:ascii="Consolas" w:hAnsi="Consolas" w:eastAsia="宋体" w:cs="Consolas"/>
-                <w:i w:val="0"/>
-                <w:color w:val="24292E"/>
-                <w:spacing w:val="0"/>
-                <w:sz w:val="19"/>
-                <w:szCs w:val="19"/>
-                <w:lang w:val="en-US" w:eastAsia="zh-CN"/>
-              </w:rPr>
-              <w:t>Guest连接的redis的端口号</w:t>
-            </w:r>
-          </w:p>
-        </w:tc>
-        <w:tc>
-          <w:tcPr>
-            <w:tcW w:w="0" w:type="auto"/>
-            <w:tcBorders>
-              <w:top w:val="single" w:color="DFE2E5" w:sz="4" w:space="0"/>
-              <w:left w:val="single" w:color="DFE2E5" w:sz="4" w:space="0"/>
-              <w:bottom w:val="single" w:color="DFE2E5" w:sz="4" w:space="0"/>
-              <w:right w:val="single" w:color="DFE2E5" w:sz="4" w:space="0"/>
-            </w:tcBorders>
-            <w:shd w:val="clear" w:color="auto" w:fill="F6F8FA"/>
-            <w:tcMar>
-              <w:top w:w="72" w:type="dxa"/>
-              <w:left w:w="156" w:type="dxa"/>
-              <w:bottom w:w="72" w:type="dxa"/>
-              <w:right w:w="156" w:type="dxa"/>
-            </w:tcMar>
-            <w:vAlign w:val="center"/>
-          </w:tcPr>
-          <w:p>
-            <w:pPr>
-              <w:keepNext w:val="0"/>
-              <w:keepLines w:val="0"/>
-              <w:widowControl/>
-              <w:suppressLineNumbers w:val="0"/>
-              <w:ind w:left="0" w:leftChars="0" w:firstLine="0" w:firstLineChars="0"/>
-              <w:jc w:val="left"/>
-              <w:rPr>
-                <w:rFonts w:hint="default" w:ascii="Consolas" w:hAnsi="Consolas" w:eastAsia="宋体" w:cs="Consolas"/>
-                <w:i w:val="0"/>
-                <w:caps w:val="0"/>
-                <w:color w:val="24292E"/>
-                <w:spacing w:val="0"/>
-                <w:sz w:val="19"/>
-                <w:szCs w:val="19"/>
-                <w:shd w:val="clear" w:fill="F6F8FA"/>
-                <w:lang w:val="en-US" w:eastAsia="zh-CN"/>
-              </w:rPr>
-            </w:pPr>
-            <w:r>
-              <w:rPr>
-                <w:rFonts w:hint="default" w:ascii="Consolas" w:hAnsi="Consolas" w:eastAsia="宋体" w:cs="Consolas"/>
-                <w:i w:val="0"/>
-                <w:caps w:val="0"/>
-                <w:color w:val="24292E"/>
-                <w:spacing w:val="0"/>
-                <w:sz w:val="19"/>
-                <w:szCs w:val="19"/>
-                <w:shd w:val="clear" w:fill="F6F8FA"/>
-                <w:lang w:val="en-US" w:eastAsia="zh-CN"/>
-              </w:rPr>
-              <w:t>6379</w:t>
-            </w:r>
-          </w:p>
-        </w:tc>
-        <w:tc>
-          <w:tcPr>
-            <w:tcW w:w="0" w:type="auto"/>
-            <w:tcBorders>
-              <w:top w:val="single" w:color="DFE2E5" w:sz="4" w:space="0"/>
-              <w:left w:val="single" w:color="DFE2E5" w:sz="4" w:space="0"/>
-              <w:bottom w:val="single" w:color="DFE2E5" w:sz="4" w:space="0"/>
-              <w:right w:val="single" w:color="DFE2E5" w:sz="4" w:space="0"/>
-            </w:tcBorders>
-            <w:shd w:val="clear" w:color="auto" w:fill="F6F8FA"/>
-            <w:tcMar>
-              <w:top w:w="72" w:type="dxa"/>
-              <w:left w:w="156" w:type="dxa"/>
-              <w:bottom w:w="72" w:type="dxa"/>
-              <w:right w:w="156" w:type="dxa"/>
-            </w:tcMar>
-            <w:vAlign w:val="center"/>
-          </w:tcPr>
-          <w:p>
-            <w:pPr>
-              <w:keepNext w:val="0"/>
-              <w:keepLines w:val="0"/>
-              <w:widowControl/>
-              <w:suppressLineNumbers w:val="0"/>
-              <w:ind w:left="0" w:leftChars="0" w:firstLine="0" w:firstLineChars="0"/>
-              <w:jc w:val="left"/>
-              <w:rPr>
-                <w:rFonts w:hint="default" w:ascii="Consolas" w:hAnsi="Consolas" w:eastAsia="Segoe UI" w:cs="Consolas"/>
-                <w:i w:val="0"/>
-                <w:caps w:val="0"/>
-                <w:color w:val="24292E"/>
-                <w:spacing w:val="0"/>
-                <w:sz w:val="19"/>
-                <w:szCs w:val="19"/>
-                <w:shd w:val="clear" w:fill="F6F8FA"/>
-              </w:rPr>
-            </w:pPr>
-          </w:p>
-        </w:tc>
-      </w:tr>
-      <w:tr>
-        <w:tblPrEx>
-          <w:tblBorders>
-            <w:top w:val="single" w:color="C6CBD1" w:sz="4" w:space="0"/>
-            <w:left w:val="none" w:color="auto" w:sz="0" w:space="0"/>
-            <w:bottom w:val="none" w:color="auto" w:sz="0" w:space="0"/>
-            <w:right w:val="none" w:color="auto" w:sz="0" w:space="0"/>
-            <w:insideH w:val="none" w:color="auto" w:sz="0" w:space="0"/>
-            <w:insideV w:val="none" w:color="auto" w:sz="0" w:space="0"/>
-          </w:tblBorders>
-          <w:shd w:val="clear" w:color="auto" w:fill="FFFFFF"/>
-          <w:tblCellMar>
-            <w:top w:w="15" w:type="dxa"/>
-            <w:left w:w="15" w:type="dxa"/>
-            <w:bottom w:w="15" w:type="dxa"/>
-            <w:right w:w="15" w:type="dxa"/>
-          </w:tblCellMar>
-        </w:tblPrEx>
-        <w:tc>
-          <w:tcPr>
-            <w:tcW w:w="0" w:type="auto"/>
-            <w:tcBorders>
-              <w:top w:val="single" w:color="DFE2E5" w:sz="4" w:space="0"/>
-              <w:left w:val="single" w:color="DFE2E5" w:sz="4" w:space="0"/>
-              <w:bottom w:val="single" w:color="DFE2E5" w:sz="4" w:space="0"/>
-              <w:right w:val="single" w:color="DFE2E5" w:sz="4" w:space="0"/>
-            </w:tcBorders>
-            <w:shd w:val="clear" w:color="auto" w:fill="F6F8FA"/>
-            <w:tcMar>
-              <w:top w:w="72" w:type="dxa"/>
-              <w:left w:w="156" w:type="dxa"/>
-              <w:bottom w:w="72" w:type="dxa"/>
-              <w:right w:w="156" w:type="dxa"/>
-            </w:tcMar>
-            <w:vAlign w:val="center"/>
-          </w:tcPr>
-          <w:p>
-            <w:pPr>
-              <w:keepNext w:val="0"/>
-              <w:keepLines w:val="0"/>
-              <w:widowControl/>
-              <w:suppressLineNumbers w:val="0"/>
-              <w:ind w:left="0" w:leftChars="0" w:firstLine="0" w:firstLineChars="0"/>
-              <w:jc w:val="left"/>
-              <w:rPr>
-                <w:rFonts w:hint="default" w:ascii="Consolas" w:hAnsi="Consolas" w:eastAsia="宋体" w:cs="Consolas"/>
-                <w:i w:val="0"/>
-                <w:caps w:val="0"/>
-                <w:color w:val="24292E"/>
-                <w:spacing w:val="0"/>
-                <w:sz w:val="19"/>
-                <w:szCs w:val="19"/>
-                <w:shd w:val="clear" w:fill="F6F8FA"/>
-                <w:lang w:val="en-US" w:eastAsia="zh-CN"/>
-              </w:rPr>
-            </w:pPr>
-            <w:r>
-              <w:rPr>
-                <w:rFonts w:hint="default" w:ascii="Consolas" w:hAnsi="Consolas" w:eastAsia="宋体" w:cs="Consolas"/>
-                <w:i w:val="0"/>
-                <w:caps w:val="0"/>
-                <w:color w:val="24292E"/>
-                <w:spacing w:val="0"/>
-                <w:sz w:val="19"/>
-                <w:szCs w:val="19"/>
-                <w:shd w:val="clear" w:fill="F6F8FA"/>
-                <w:lang w:val="en-US" w:eastAsia="zh-CN"/>
-              </w:rPr>
-              <w:t>guest_redis_password</w:t>
-            </w:r>
-          </w:p>
-        </w:tc>
-        <w:tc>
-          <w:tcPr>
-            <w:tcW w:w="0" w:type="auto"/>
-            <w:tcBorders>
-              <w:top w:val="single" w:color="DFE2E5" w:sz="4" w:space="0"/>
-              <w:left w:val="single" w:color="DFE2E5" w:sz="4" w:space="0"/>
-              <w:bottom w:val="single" w:color="DFE2E5" w:sz="4" w:space="0"/>
-              <w:right w:val="single" w:color="DFE2E5" w:sz="4" w:space="0"/>
-            </w:tcBorders>
-            <w:shd w:val="clear" w:color="auto" w:fill="F6F8FA"/>
-            <w:tcMar>
-              <w:top w:w="72" w:type="dxa"/>
-              <w:left w:w="156" w:type="dxa"/>
-              <w:bottom w:w="72" w:type="dxa"/>
-              <w:right w:w="156" w:type="dxa"/>
-            </w:tcMar>
-            <w:vAlign w:val="center"/>
-          </w:tcPr>
-          <w:p>
-            <w:pPr>
-              <w:keepNext w:val="0"/>
-              <w:keepLines w:val="0"/>
-              <w:widowControl/>
-              <w:suppressLineNumbers w:val="0"/>
-              <w:ind w:left="0" w:leftChars="0" w:firstLine="0" w:firstLineChars="0"/>
-              <w:jc w:val="left"/>
-              <w:rPr>
-                <w:rFonts w:hint="default" w:ascii="Consolas" w:hAnsi="Consolas" w:eastAsia="宋体" w:cs="Consolas"/>
-                <w:i w:val="0"/>
-                <w:color w:val="24292E"/>
-                <w:spacing w:val="0"/>
-                <w:sz w:val="19"/>
-                <w:szCs w:val="19"/>
-                <w:lang w:val="en-US" w:eastAsia="zh-CN"/>
-              </w:rPr>
-            </w:pPr>
-            <w:r>
-              <w:rPr>
-                <w:rFonts w:hint="default" w:ascii="Consolas" w:hAnsi="Consolas" w:eastAsia="宋体" w:cs="Consolas"/>
-                <w:i w:val="0"/>
-                <w:color w:val="24292E"/>
-                <w:spacing w:val="0"/>
-                <w:sz w:val="19"/>
-                <w:szCs w:val="19"/>
-                <w:lang w:val="en-US" w:eastAsia="zh-CN"/>
-              </w:rPr>
-              <w:t>Guest连接的redis的密码</w:t>
-            </w:r>
-          </w:p>
-        </w:tc>
-        <w:tc>
-          <w:tcPr>
-            <w:tcW w:w="0" w:type="auto"/>
-            <w:tcBorders>
-              <w:top w:val="single" w:color="DFE2E5" w:sz="4" w:space="0"/>
-              <w:left w:val="single" w:color="DFE2E5" w:sz="4" w:space="0"/>
-              <w:bottom w:val="single" w:color="DFE2E5" w:sz="4" w:space="0"/>
-              <w:right w:val="single" w:color="DFE2E5" w:sz="4" w:space="0"/>
-            </w:tcBorders>
-            <w:shd w:val="clear" w:color="auto" w:fill="F6F8FA"/>
-            <w:tcMar>
-              <w:top w:w="72" w:type="dxa"/>
-              <w:left w:w="156" w:type="dxa"/>
-              <w:bottom w:w="72" w:type="dxa"/>
-              <w:right w:w="156" w:type="dxa"/>
-            </w:tcMar>
-            <w:vAlign w:val="center"/>
-          </w:tcPr>
-          <w:p>
-            <w:pPr>
-              <w:keepNext w:val="0"/>
-              <w:keepLines w:val="0"/>
-              <w:widowControl/>
-              <w:suppressLineNumbers w:val="0"/>
-              <w:ind w:left="0" w:leftChars="0" w:firstLine="0" w:firstLineChars="0"/>
-              <w:jc w:val="left"/>
-              <w:rPr>
-                <w:rFonts w:hint="default" w:ascii="Consolas" w:hAnsi="Consolas" w:eastAsia="宋体" w:cs="Consolas"/>
-                <w:i w:val="0"/>
-                <w:caps w:val="0"/>
-                <w:color w:val="24292E"/>
-                <w:spacing w:val="0"/>
-                <w:sz w:val="19"/>
-                <w:szCs w:val="19"/>
-                <w:shd w:val="clear" w:fill="F6F8FA"/>
-                <w:lang w:val="en-US" w:eastAsia="zh-CN"/>
-              </w:rPr>
-            </w:pPr>
-            <w:r>
-              <w:rPr>
-                <w:rFonts w:hint="default" w:ascii="Consolas" w:hAnsi="Consolas" w:eastAsia="宋体" w:cs="Consolas"/>
-                <w:i w:val="0"/>
-                <w:caps w:val="0"/>
-                <w:color w:val="24292E"/>
-                <w:spacing w:val="0"/>
-                <w:sz w:val="19"/>
-                <w:szCs w:val="19"/>
-                <w:shd w:val="clear" w:fill="F6F8FA"/>
-                <w:lang w:val="en-US" w:eastAsia="zh-CN"/>
-              </w:rPr>
-              <w:t>fate_dev</w:t>
-            </w:r>
-          </w:p>
-        </w:tc>
-        <w:tc>
-          <w:tcPr>
-            <w:tcW w:w="0" w:type="auto"/>
-            <w:tcBorders>
-              <w:top w:val="single" w:color="DFE2E5" w:sz="4" w:space="0"/>
-              <w:left w:val="single" w:color="DFE2E5" w:sz="4" w:space="0"/>
-              <w:bottom w:val="single" w:color="DFE2E5" w:sz="4" w:space="0"/>
-              <w:right w:val="single" w:color="DFE2E5" w:sz="4" w:space="0"/>
-            </w:tcBorders>
-            <w:shd w:val="clear" w:color="auto" w:fill="F6F8FA"/>
-            <w:tcMar>
-              <w:top w:w="72" w:type="dxa"/>
-              <w:left w:w="156" w:type="dxa"/>
-              <w:bottom w:w="72" w:type="dxa"/>
-              <w:right w:w="156" w:type="dxa"/>
-            </w:tcMar>
-            <w:vAlign w:val="center"/>
-          </w:tcPr>
-          <w:p>
-            <w:pPr>
-              <w:keepNext w:val="0"/>
-              <w:keepLines w:val="0"/>
-              <w:widowControl/>
-              <w:suppressLineNumbers w:val="0"/>
-              <w:ind w:left="0" w:leftChars="0" w:firstLine="0" w:firstLineChars="0"/>
-              <w:jc w:val="left"/>
-              <w:rPr>
-                <w:rFonts w:hint="default" w:ascii="Consolas" w:hAnsi="Consolas" w:eastAsia="Segoe UI" w:cs="Consolas"/>
-                <w:i w:val="0"/>
-                <w:caps w:val="0"/>
-                <w:color w:val="24292E"/>
-                <w:spacing w:val="0"/>
-                <w:sz w:val="19"/>
-                <w:szCs w:val="19"/>
-                <w:shd w:val="clear" w:fill="F6F8FA"/>
-              </w:rPr>
-            </w:pPr>
-          </w:p>
-        </w:tc>
-      </w:tr>
-      <w:tr>
-        <w:tblPrEx>
-          <w:tblBorders>
-            <w:top w:val="single" w:color="C6CBD1" w:sz="4" w:space="0"/>
-            <w:left w:val="none" w:color="auto" w:sz="0" w:space="0"/>
-            <w:bottom w:val="none" w:color="auto" w:sz="0" w:space="0"/>
-            <w:right w:val="none" w:color="auto" w:sz="0" w:space="0"/>
-            <w:insideH w:val="none" w:color="auto" w:sz="0" w:space="0"/>
-            <w:insideV w:val="none" w:color="auto" w:sz="0" w:space="0"/>
-          </w:tblBorders>
-          <w:shd w:val="clear" w:color="auto" w:fill="FFFFFF"/>
-          <w:tblCellMar>
-            <w:top w:w="15" w:type="dxa"/>
-            <w:left w:w="15" w:type="dxa"/>
-            <w:bottom w:w="15" w:type="dxa"/>
-            <w:right w:w="15" w:type="dxa"/>
-          </w:tblCellMar>
-        </w:tblPrEx>
-        <w:tc>
-          <w:tcPr>
-            <w:tcW w:w="0" w:type="auto"/>
-            <w:tcBorders>
-              <w:top w:val="single" w:color="DFE2E5" w:sz="4" w:space="0"/>
-              <w:left w:val="single" w:color="DFE2E5" w:sz="4" w:space="0"/>
-              <w:bottom w:val="single" w:color="DFE2E5" w:sz="4" w:space="0"/>
-              <w:right w:val="single" w:color="DFE2E5" w:sz="4" w:space="0"/>
-            </w:tcBorders>
-            <w:shd w:val="clear" w:color="auto" w:fill="F6F8FA"/>
-            <w:tcMar>
-              <w:top w:w="72" w:type="dxa"/>
-              <w:left w:w="156" w:type="dxa"/>
-              <w:bottom w:w="72" w:type="dxa"/>
-              <w:right w:w="156" w:type="dxa"/>
-            </w:tcMar>
-            <w:vAlign w:val="center"/>
-          </w:tcPr>
-          <w:p>
-            <w:pPr>
-              <w:keepNext w:val="0"/>
-              <w:keepLines w:val="0"/>
-              <w:widowControl/>
-              <w:suppressLineNumbers w:val="0"/>
-              <w:ind w:left="0" w:leftChars="0" w:firstLine="0" w:firstLineChars="0"/>
-              <w:jc w:val="left"/>
-              <w:rPr>
-                <w:rFonts w:hint="default" w:ascii="Consolas" w:hAnsi="Consolas" w:eastAsia="宋体" w:cs="Consolas"/>
-                <w:i w:val="0"/>
-                <w:caps w:val="0"/>
-                <w:color w:val="24292E"/>
-                <w:spacing w:val="0"/>
-                <w:sz w:val="19"/>
-                <w:szCs w:val="19"/>
-                <w:shd w:val="clear" w:fill="F6F8FA"/>
-                <w:lang w:val="en-US" w:eastAsia="zh-CN"/>
-              </w:rPr>
-            </w:pPr>
-            <w:r>
-              <w:rPr>
-                <w:rFonts w:hint="default" w:ascii="Consolas" w:hAnsi="Consolas" w:eastAsia="宋体" w:cs="Consolas"/>
-                <w:i w:val="0"/>
-                <w:caps w:val="0"/>
-                <w:color w:val="24292E"/>
-                <w:spacing w:val="0"/>
-                <w:sz w:val="19"/>
-                <w:szCs w:val="19"/>
-                <w:shd w:val="clear" w:fill="F6F8FA"/>
-                <w:lang w:val="en-US" w:eastAsia="zh-CN"/>
-              </w:rPr>
-              <w:t>host_zk_url</w:t>
-            </w:r>
-          </w:p>
-        </w:tc>
-        <w:tc>
-          <w:tcPr>
-            <w:tcW w:w="0" w:type="auto"/>
-            <w:tcBorders>
-              <w:top w:val="single" w:color="DFE2E5" w:sz="4" w:space="0"/>
-              <w:left w:val="single" w:color="DFE2E5" w:sz="4" w:space="0"/>
-              <w:bottom w:val="single" w:color="DFE2E5" w:sz="4" w:space="0"/>
-              <w:right w:val="single" w:color="DFE2E5" w:sz="4" w:space="0"/>
-            </w:tcBorders>
-            <w:shd w:val="clear" w:color="auto" w:fill="F6F8FA"/>
-            <w:tcMar>
-              <w:top w:w="72" w:type="dxa"/>
-              <w:left w:w="156" w:type="dxa"/>
-              <w:bottom w:w="72" w:type="dxa"/>
-              <w:right w:w="156" w:type="dxa"/>
-            </w:tcMar>
-            <w:vAlign w:val="center"/>
-          </w:tcPr>
-          <w:p>
-            <w:pPr>
-              <w:keepNext w:val="0"/>
-              <w:keepLines w:val="0"/>
-              <w:widowControl/>
-              <w:suppressLineNumbers w:val="0"/>
-              <w:ind w:left="0" w:leftChars="0" w:firstLine="0" w:firstLineChars="0"/>
-              <w:jc w:val="left"/>
-              <w:rPr>
-                <w:rFonts w:hint="default" w:ascii="Consolas" w:hAnsi="Consolas" w:eastAsia="宋体" w:cs="Consolas"/>
-                <w:i w:val="0"/>
-                <w:color w:val="24292E"/>
-                <w:spacing w:val="0"/>
-                <w:sz w:val="19"/>
-                <w:szCs w:val="19"/>
-                <w:lang w:val="en-US" w:eastAsia="zh-CN"/>
-              </w:rPr>
-            </w:pPr>
-            <w:r>
-              <w:rPr>
-                <w:rFonts w:hint="default" w:ascii="Consolas" w:hAnsi="Consolas" w:eastAsia="宋体" w:cs="Consolas"/>
-                <w:i w:val="0"/>
-                <w:color w:val="24292E"/>
-                <w:spacing w:val="0"/>
-                <w:sz w:val="19"/>
-                <w:szCs w:val="19"/>
-                <w:lang w:val="en-US" w:eastAsia="zh-CN"/>
-              </w:rPr>
-              <w:t>Host连接的zk地址</w:t>
-            </w:r>
-          </w:p>
-        </w:tc>
-        <w:tc>
-          <w:tcPr>
-            <w:tcW w:w="0" w:type="auto"/>
-            <w:tcBorders>
-              <w:top w:val="single" w:color="DFE2E5" w:sz="4" w:space="0"/>
-              <w:left w:val="single" w:color="DFE2E5" w:sz="4" w:space="0"/>
-              <w:bottom w:val="single" w:color="DFE2E5" w:sz="4" w:space="0"/>
-              <w:right w:val="single" w:color="DFE2E5" w:sz="4" w:space="0"/>
-            </w:tcBorders>
-            <w:shd w:val="clear" w:color="auto" w:fill="F6F8FA"/>
-            <w:tcMar>
-              <w:top w:w="72" w:type="dxa"/>
-              <w:left w:w="156" w:type="dxa"/>
-              <w:bottom w:w="72" w:type="dxa"/>
-              <w:right w:w="156" w:type="dxa"/>
-            </w:tcMar>
-            <w:vAlign w:val="center"/>
-          </w:tcPr>
-          <w:p>
-            <w:pPr>
-              <w:keepNext w:val="0"/>
-              <w:keepLines w:val="0"/>
-              <w:widowControl/>
-              <w:suppressLineNumbers w:val="0"/>
-              <w:ind w:left="0" w:leftChars="0" w:firstLine="0" w:firstLineChars="0"/>
-              <w:jc w:val="left"/>
-              <w:rPr>
-                <w:rFonts w:hint="default" w:ascii="Consolas" w:hAnsi="Consolas" w:eastAsia="宋体" w:cs="Consolas"/>
-                <w:i w:val="0"/>
-                <w:caps w:val="0"/>
-                <w:color w:val="24292E"/>
-                <w:spacing w:val="0"/>
-                <w:sz w:val="19"/>
-                <w:szCs w:val="19"/>
-                <w:shd w:val="clear" w:fill="F6F8FA"/>
-                <w:lang w:val="en-US" w:eastAsia="zh-CN"/>
-              </w:rPr>
-            </w:pPr>
-            <w:r>
-              <w:rPr>
-                <w:rFonts w:hint="default" w:ascii="Consolas" w:hAnsi="Consolas" w:eastAsia="宋体" w:cs="Consolas"/>
-                <w:i w:val="0"/>
-                <w:caps w:val="0"/>
-                <w:color w:val="24292E"/>
-                <w:spacing w:val="0"/>
-                <w:sz w:val="19"/>
-                <w:szCs w:val="19"/>
-                <w:shd w:val="clear" w:fill="F6F8FA"/>
-                <w:lang w:val="en-US" w:eastAsia="zh-CN"/>
-              </w:rPr>
-              <w:t>zookeeper://localhost:2181</w:t>
-            </w:r>
-          </w:p>
-        </w:tc>
-        <w:tc>
-          <w:tcPr>
-            <w:tcW w:w="0" w:type="auto"/>
-            <w:tcBorders>
-              <w:top w:val="single" w:color="DFE2E5" w:sz="4" w:space="0"/>
-              <w:left w:val="single" w:color="DFE2E5" w:sz="4" w:space="0"/>
-              <w:bottom w:val="single" w:color="DFE2E5" w:sz="4" w:space="0"/>
-              <w:right w:val="single" w:color="DFE2E5" w:sz="4" w:space="0"/>
-            </w:tcBorders>
-            <w:shd w:val="clear" w:color="auto" w:fill="F6F8FA"/>
-            <w:tcMar>
-              <w:top w:w="72" w:type="dxa"/>
-              <w:left w:w="156" w:type="dxa"/>
-              <w:bottom w:w="72" w:type="dxa"/>
-              <w:right w:w="156" w:type="dxa"/>
-            </w:tcMar>
-            <w:vAlign w:val="center"/>
-          </w:tcPr>
-          <w:p>
-            <w:pPr>
-              <w:keepNext w:val="0"/>
-              <w:keepLines w:val="0"/>
-              <w:widowControl/>
-              <w:suppressLineNumbers w:val="0"/>
-              <w:ind w:left="0" w:leftChars="0" w:firstLine="0" w:firstLineChars="0"/>
-              <w:jc w:val="left"/>
-              <w:rPr>
-                <w:rFonts w:hint="default" w:ascii="Consolas" w:hAnsi="Consolas" w:eastAsia="Segoe UI" w:cs="Consolas"/>
-                <w:i w:val="0"/>
-                <w:caps w:val="0"/>
-                <w:color w:val="24292E"/>
-                <w:spacing w:val="0"/>
-                <w:sz w:val="19"/>
-                <w:szCs w:val="19"/>
-                <w:shd w:val="clear" w:fill="F6F8FA"/>
-              </w:rPr>
-            </w:pPr>
-          </w:p>
-        </w:tc>
-      </w:tr>
-      <w:tr>
-        <w:tblPrEx>
-          <w:tblBorders>
-            <w:top w:val="single" w:color="C6CBD1" w:sz="4" w:space="0"/>
-            <w:left w:val="none" w:color="auto" w:sz="0" w:space="0"/>
-            <w:bottom w:val="none" w:color="auto" w:sz="0" w:space="0"/>
-            <w:right w:val="none" w:color="auto" w:sz="0" w:space="0"/>
-            <w:insideH w:val="none" w:color="auto" w:sz="0" w:space="0"/>
-            <w:insideV w:val="none" w:color="auto" w:sz="0" w:space="0"/>
-          </w:tblBorders>
-          <w:shd w:val="clear" w:color="auto" w:fill="FFFFFF"/>
-          <w:tblCellMar>
-            <w:top w:w="15" w:type="dxa"/>
-            <w:left w:w="15" w:type="dxa"/>
-            <w:bottom w:w="15" w:type="dxa"/>
-            <w:right w:w="15" w:type="dxa"/>
-          </w:tblCellMar>
-        </w:tblPrEx>
-        <w:tc>
-          <w:tcPr>
-            <w:tcW w:w="0" w:type="auto"/>
-            <w:tcBorders>
-              <w:top w:val="single" w:color="DFE2E5" w:sz="4" w:space="0"/>
-              <w:left w:val="single" w:color="DFE2E5" w:sz="4" w:space="0"/>
-              <w:bottom w:val="single" w:color="DFE2E5" w:sz="4" w:space="0"/>
-              <w:right w:val="single" w:color="DFE2E5" w:sz="4" w:space="0"/>
-            </w:tcBorders>
-            <w:shd w:val="clear" w:color="auto" w:fill="F6F8FA"/>
-            <w:tcMar>
-              <w:top w:w="72" w:type="dxa"/>
-              <w:left w:w="156" w:type="dxa"/>
-              <w:bottom w:w="72" w:type="dxa"/>
-              <w:right w:w="156" w:type="dxa"/>
-            </w:tcMar>
-            <w:vAlign w:val="center"/>
-          </w:tcPr>
-          <w:p>
-            <w:pPr>
-              <w:keepNext w:val="0"/>
-              <w:keepLines w:val="0"/>
-              <w:widowControl/>
-              <w:suppressLineNumbers w:val="0"/>
-              <w:ind w:left="0" w:leftChars="0" w:firstLine="0" w:firstLineChars="0"/>
-              <w:jc w:val="left"/>
-              <w:rPr>
-                <w:rFonts w:hint="default" w:ascii="Consolas" w:hAnsi="Consolas" w:eastAsia="宋体" w:cs="Consolas"/>
-                <w:i w:val="0"/>
-                <w:caps w:val="0"/>
-                <w:color w:val="24292E"/>
-                <w:spacing w:val="0"/>
-                <w:sz w:val="19"/>
-                <w:szCs w:val="19"/>
-                <w:shd w:val="clear" w:fill="F6F8FA"/>
-                <w:lang w:val="en-US" w:eastAsia="zh-CN"/>
-              </w:rPr>
-            </w:pPr>
-            <w:r>
-              <w:rPr>
-                <w:rFonts w:hint="default" w:ascii="Consolas" w:hAnsi="Consolas" w:eastAsia="宋体" w:cs="Consolas"/>
-                <w:i w:val="0"/>
-                <w:caps w:val="0"/>
-                <w:color w:val="24292E"/>
-                <w:spacing w:val="0"/>
-                <w:sz w:val="19"/>
-                <w:szCs w:val="19"/>
-                <w:shd w:val="clear" w:fill="F6F8FA"/>
-                <w:lang w:val="en-US" w:eastAsia="zh-CN"/>
-              </w:rPr>
-              <w:t>guest_zk_url</w:t>
-            </w:r>
-          </w:p>
-        </w:tc>
-        <w:tc>
-          <w:tcPr>
-            <w:tcW w:w="0" w:type="auto"/>
-            <w:tcBorders>
-              <w:top w:val="single" w:color="DFE2E5" w:sz="4" w:space="0"/>
-              <w:left w:val="single" w:color="DFE2E5" w:sz="4" w:space="0"/>
-              <w:bottom w:val="single" w:color="DFE2E5" w:sz="4" w:space="0"/>
-              <w:right w:val="single" w:color="DFE2E5" w:sz="4" w:space="0"/>
-            </w:tcBorders>
-            <w:shd w:val="clear" w:color="auto" w:fill="F6F8FA"/>
-            <w:tcMar>
-              <w:top w:w="72" w:type="dxa"/>
-              <w:left w:w="156" w:type="dxa"/>
-              <w:bottom w:w="72" w:type="dxa"/>
-              <w:right w:w="156" w:type="dxa"/>
-            </w:tcMar>
-            <w:vAlign w:val="center"/>
-          </w:tcPr>
-          <w:p>
-            <w:pPr>
-              <w:keepNext w:val="0"/>
-              <w:keepLines w:val="0"/>
-              <w:widowControl/>
-              <w:suppressLineNumbers w:val="0"/>
-              <w:ind w:left="0" w:leftChars="0" w:firstLine="0" w:firstLineChars="0"/>
-              <w:jc w:val="left"/>
-              <w:rPr>
-                <w:rFonts w:hint="default" w:ascii="Consolas" w:hAnsi="Consolas" w:eastAsia="宋体" w:cs="Consolas"/>
-                <w:i w:val="0"/>
-                <w:color w:val="24292E"/>
-                <w:spacing w:val="0"/>
-                <w:sz w:val="19"/>
-                <w:szCs w:val="19"/>
-                <w:lang w:val="en-US" w:eastAsia="zh-CN"/>
-              </w:rPr>
-            </w:pPr>
-            <w:r>
-              <w:rPr>
-                <w:rFonts w:hint="default" w:ascii="Consolas" w:hAnsi="Consolas" w:eastAsia="宋体" w:cs="Consolas"/>
-                <w:i w:val="0"/>
-                <w:color w:val="24292E"/>
-                <w:spacing w:val="0"/>
-                <w:sz w:val="19"/>
-                <w:szCs w:val="19"/>
-                <w:lang w:val="en-US" w:eastAsia="zh-CN"/>
-              </w:rPr>
               <w:t>Guest连接的zk地址</w:t>
             </w:r>
           </w:p>
         </w:tc>
         <w:tc>
           <w:tcPr>
-            <w:tcW w:w="0" w:type="auto"/>
+            <w:tcW w:w="3586" w:type="dxa"/>
             <w:tcBorders>
               <w:top w:val="single" w:color="DFE2E5" w:sz="4" w:space="0"/>
               <w:left w:val="single" w:color="DFE2E5" w:sz="4" w:space="0"/>
@@ -9279,6 +8916,112 @@
         </w:tc>
         <w:tc>
           <w:tcPr>
+            <w:tcW w:w="4561" w:type="dxa"/>
+            <w:tcBorders>
+              <w:top w:val="single" w:color="DFE2E5" w:sz="4" w:space="0"/>
+              <w:left w:val="single" w:color="DFE2E5" w:sz="4" w:space="0"/>
+              <w:bottom w:val="single" w:color="DFE2E5" w:sz="4" w:space="0"/>
+              <w:right w:val="single" w:color="DFE2E5" w:sz="4" w:space="0"/>
+            </w:tcBorders>
+            <w:shd w:val="clear" w:color="auto" w:fill="F6F8FA"/>
+            <w:tcMar>
+              <w:top w:w="72" w:type="dxa"/>
+              <w:left w:w="156" w:type="dxa"/>
+              <w:bottom w:w="72" w:type="dxa"/>
+              <w:right w:w="156" w:type="dxa"/>
+            </w:tcMar>
+            <w:vAlign w:val="center"/>
+          </w:tcPr>
+          <w:p>
+            <w:pPr>
+              <w:keepNext w:val="0"/>
+              <w:keepLines w:val="0"/>
+              <w:widowControl/>
+              <w:suppressLineNumbers w:val="0"/>
+              <w:ind w:left="0" w:leftChars="0" w:firstLine="0" w:firstLineChars="0"/>
+              <w:jc w:val="left"/>
+              <w:rPr>
+                <w:rFonts w:hint="default" w:ascii="Consolas" w:hAnsi="Consolas" w:eastAsia="宋体" w:cs="Consolas"/>
+                <w:i w:val="0"/>
+                <w:color w:val="24292E"/>
+                <w:spacing w:val="0"/>
+                <w:sz w:val="19"/>
+                <w:szCs w:val="19"/>
+                <w:lang w:val="en-US" w:eastAsia="zh-CN"/>
+              </w:rPr>
+            </w:pPr>
+            <w:r>
+              <w:rPr>
+                <w:rFonts w:hint="default" w:ascii="Consolas" w:hAnsi="Consolas" w:eastAsia="宋体" w:cs="Consolas"/>
+                <w:i w:val="0"/>
+                <w:color w:val="24292E"/>
+                <w:spacing w:val="0"/>
+                <w:sz w:val="19"/>
+                <w:szCs w:val="19"/>
+                <w:lang w:val="en-US" w:eastAsia="zh-CN"/>
+              </w:rPr>
+              <w:t>Fate_flow工作模式 1:集群 0:单机</w:t>
+            </w:r>
+          </w:p>
+        </w:tc>
+        <w:tc>
+          <w:tcPr>
+            <w:tcW w:w="3586" w:type="dxa"/>
+            <w:tcBorders>
+              <w:top w:val="single" w:color="DFE2E5" w:sz="4" w:space="0"/>
+              <w:left w:val="single" w:color="DFE2E5" w:sz="4" w:space="0"/>
+              <w:bottom w:val="single" w:color="DFE2E5" w:sz="4" w:space="0"/>
+              <w:right w:val="single" w:color="DFE2E5" w:sz="4" w:space="0"/>
+            </w:tcBorders>
+            <w:shd w:val="clear" w:color="auto" w:fill="F6F8FA"/>
+            <w:tcMar>
+              <w:top w:w="72" w:type="dxa"/>
+              <w:left w:w="156" w:type="dxa"/>
+              <w:bottom w:w="72" w:type="dxa"/>
+              <w:right w:w="156" w:type="dxa"/>
+            </w:tcMar>
+            <w:vAlign w:val="center"/>
+          </w:tcPr>
+          <w:p>
+            <w:pPr>
+              <w:keepNext w:val="0"/>
+              <w:keepLines w:val="0"/>
+              <w:widowControl/>
+              <w:suppressLineNumbers w:val="0"/>
+              <w:ind w:left="0" w:leftChars="0" w:firstLine="0" w:firstLineChars="0"/>
+              <w:jc w:val="left"/>
+              <w:rPr>
+                <w:rFonts w:hint="default" w:ascii="Consolas" w:hAnsi="Consolas" w:eastAsia="宋体" w:cs="Consolas"/>
+                <w:i w:val="0"/>
+                <w:caps w:val="0"/>
+                <w:color w:val="24292E"/>
+                <w:spacing w:val="0"/>
+                <w:sz w:val="19"/>
+                <w:szCs w:val="19"/>
+                <w:shd w:val="clear" w:fill="F6F8FA"/>
+                <w:lang w:val="en-US" w:eastAsia="zh-CN"/>
+              </w:rPr>
+            </w:pPr>
+            <w:r>
+              <w:rPr>
+                <w:rFonts w:hint="default" w:ascii="Consolas" w:hAnsi="Consolas" w:eastAsia="宋体" w:cs="Consolas"/>
+                <w:i w:val="0"/>
+                <w:caps w:val="0"/>
+                <w:color w:val="24292E"/>
+                <w:spacing w:val="0"/>
+                <w:sz w:val="19"/>
+                <w:szCs w:val="19"/>
+                <w:shd w:val="clear" w:fill="F6F8FA"/>
+                <w:lang w:val="en-US" w:eastAsia="zh-CN"/>
+              </w:rPr>
+              <w:t>1</w:t>
+            </w:r>
+            <w:bookmarkStart w:id="0" w:name="_GoBack"/>
+            <w:bookmarkEnd w:id="0"/>
+          </w:p>
+        </w:tc>
+        <w:tc>
+          <w:tcPr>
             <w:tcW w:w="0" w:type="auto"/>
             <w:tcBorders>
               <w:top w:val="single" w:color="DFE2E5" w:sz="4" w:space="0"/>
@@ -9304,17 +9047,114 @@
               <w:ind w:left="0" w:leftChars="0" w:firstLine="0" w:firstLineChars="0"/>
               <w:jc w:val="left"/>
               <w:rPr>
+                <w:rFonts w:hint="default" w:ascii="Consolas" w:hAnsi="Consolas" w:eastAsia="Segoe UI" w:cs="Consolas"/>
+                <w:i w:val="0"/>
+                <w:caps w:val="0"/>
+                <w:color w:val="24292E"/>
+                <w:spacing w:val="0"/>
+                <w:sz w:val="19"/>
+                <w:szCs w:val="19"/>
+                <w:shd w:val="clear" w:fill="F6F8FA"/>
+              </w:rPr>
+            </w:pPr>
+          </w:p>
+        </w:tc>
+      </w:tr>
+      <w:tr>
+        <w:tblPrEx>
+          <w:tblBorders>
+            <w:top w:val="single" w:color="C6CBD1" w:sz="4" w:space="0"/>
+            <w:left w:val="none" w:color="auto" w:sz="0" w:space="0"/>
+            <w:bottom w:val="none" w:color="auto" w:sz="0" w:space="0"/>
+            <w:right w:val="none" w:color="auto" w:sz="0" w:space="0"/>
+            <w:insideH w:val="none" w:color="auto" w:sz="0" w:space="0"/>
+            <w:insideV w:val="none" w:color="auto" w:sz="0" w:space="0"/>
+          </w:tblBorders>
+          <w:shd w:val="clear" w:color="auto" w:fill="FFFFFF"/>
+          <w:tblCellMar>
+            <w:top w:w="15" w:type="dxa"/>
+            <w:left w:w="15" w:type="dxa"/>
+            <w:bottom w:w="15" w:type="dxa"/>
+            <w:right w:w="15" w:type="dxa"/>
+          </w:tblCellMar>
+        </w:tblPrEx>
+        <w:tc>
+          <w:tcPr>
+            <w:tcW w:w="0" w:type="auto"/>
+            <w:tcBorders>
+              <w:top w:val="single" w:color="DFE2E5" w:sz="4" w:space="0"/>
+              <w:left w:val="single" w:color="DFE2E5" w:sz="4" w:space="0"/>
+              <w:bottom w:val="single" w:color="DFE2E5" w:sz="4" w:space="0"/>
+              <w:right w:val="single" w:color="DFE2E5" w:sz="4" w:space="0"/>
+            </w:tcBorders>
+            <w:shd w:val="clear" w:color="auto" w:fill="F6F8FA"/>
+            <w:tcMar>
+              <w:top w:w="72" w:type="dxa"/>
+              <w:left w:w="156" w:type="dxa"/>
+              <w:bottom w:w="72" w:type="dxa"/>
+              <w:right w:w="156" w:type="dxa"/>
+            </w:tcMar>
+            <w:vAlign w:val="center"/>
+          </w:tcPr>
+          <w:p>
+            <w:pPr>
+              <w:pStyle w:val="4"/>
+              <w:keepNext w:val="0"/>
+              <w:keepLines w:val="0"/>
+              <w:widowControl/>
+              <w:suppressLineNumbers w:val="0"/>
+              <w:shd w:val="clear" w:fill="FFFFFF"/>
+              <w:rPr>
                 <w:rFonts w:hint="default" w:ascii="Consolas" w:hAnsi="Consolas" w:eastAsia="宋体" w:cs="Consolas"/>
                 <w:i w:val="0"/>
-                <w:color w:val="24292E"/>
-                <w:spacing w:val="0"/>
-                <w:sz w:val="19"/>
-                <w:szCs w:val="19"/>
+                <w:caps w:val="0"/>
+                <w:color w:val="24292E"/>
+                <w:spacing w:val="0"/>
+                <w:sz w:val="19"/>
+                <w:szCs w:val="19"/>
+                <w:shd w:val="clear" w:fill="F6F8FA"/>
                 <w:lang w:val="en-US" w:eastAsia="zh-CN"/>
               </w:rPr>
             </w:pPr>
             <w:r>
               <w:rPr>
+                <w:rFonts w:hint="default" w:ascii="Consolas" w:hAnsi="Consolas" w:eastAsia="Consolas" w:cs="Consolas"/>
+                <w:color w:val="000000"/>
+                <w:sz w:val="16"/>
+                <w:szCs w:val="16"/>
+                <w:shd w:val="clear" w:fill="FFFFFF"/>
+              </w:rPr>
+              <w:t>host_model_transfer</w:t>
+            </w:r>
+          </w:p>
+        </w:tc>
+        <w:tc>
+          <w:tcPr>
+            <w:tcW w:w="4561" w:type="dxa"/>
+            <w:tcBorders>
+              <w:top w:val="single" w:color="DFE2E5" w:sz="4" w:space="0"/>
+              <w:left w:val="single" w:color="DFE2E5" w:sz="4" w:space="0"/>
+              <w:bottom w:val="single" w:color="DFE2E5" w:sz="4" w:space="0"/>
+              <w:right w:val="single" w:color="DFE2E5" w:sz="4" w:space="0"/>
+            </w:tcBorders>
+            <w:shd w:val="clear" w:color="auto" w:fill="F6F8FA"/>
+            <w:tcMar>
+              <w:top w:w="72" w:type="dxa"/>
+              <w:left w:w="156" w:type="dxa"/>
+              <w:bottom w:w="72" w:type="dxa"/>
+              <w:right w:w="156" w:type="dxa"/>
+            </w:tcMar>
+            <w:vAlign w:val="center"/>
+          </w:tcPr>
+          <w:p>
+            <w:pPr>
+              <w:keepNext w:val="0"/>
+              <w:keepLines w:val="0"/>
+              <w:widowControl/>
+              <w:suppressLineNumbers w:val="0"/>
+              <w:ind w:left="0" w:leftChars="0" w:firstLine="0" w:firstLineChars="0"/>
+              <w:jc w:val="left"/>
+              <w:rPr>
                 <w:rFonts w:hint="default" w:ascii="Consolas" w:hAnsi="Consolas" w:eastAsia="宋体" w:cs="Consolas"/>
                 <w:i w:val="0"/>
                 <w:color w:val="24292E"/>
@@ -9323,7 +9163,73 @@
                 <w:szCs w:val="19"/>
                 <w:lang w:val="en-US" w:eastAsia="zh-CN"/>
               </w:rPr>
-              <w:t>Fate_flow工作模式 1:集群 0:单机</w:t>
+            </w:pPr>
+            <w:r>
+              <w:rPr>
+                <w:rFonts w:hint="eastAsia" w:ascii="宋体" w:hAnsi="宋体" w:eastAsia="宋体" w:cs="宋体"/>
+                <w:sz w:val="24"/>
+                <w:szCs w:val="24"/>
+                <w:lang w:val="en-US" w:eastAsia="zh-CN"/>
+              </w:rPr>
+              <w:t>Host的</w:t>
+            </w:r>
+            <w:r>
+              <w:rPr>
+                <w:rFonts w:ascii="宋体" w:hAnsi="宋体" w:eastAsia="宋体" w:cs="宋体"/>
+                <w:sz w:val="24"/>
+                <w:szCs w:val="24"/>
+              </w:rPr>
+              <w:t>fate_flow的地址和端口</w:t>
+            </w:r>
+          </w:p>
+        </w:tc>
+        <w:tc>
+          <w:tcPr>
+            <w:tcW w:w="3586" w:type="dxa"/>
+            <w:tcBorders>
+              <w:top w:val="single" w:color="DFE2E5" w:sz="4" w:space="0"/>
+              <w:left w:val="single" w:color="DFE2E5" w:sz="4" w:space="0"/>
+              <w:bottom w:val="single" w:color="DFE2E5" w:sz="4" w:space="0"/>
+              <w:right w:val="single" w:color="DFE2E5" w:sz="4" w:space="0"/>
+            </w:tcBorders>
+            <w:shd w:val="clear" w:color="auto" w:fill="F6F8FA"/>
+            <w:tcMar>
+              <w:top w:w="72" w:type="dxa"/>
+              <w:left w:w="156" w:type="dxa"/>
+              <w:bottom w:w="72" w:type="dxa"/>
+              <w:right w:w="156" w:type="dxa"/>
+            </w:tcMar>
+            <w:vAlign w:val="center"/>
+          </w:tcPr>
+          <w:p>
+            <w:pPr>
+              <w:pStyle w:val="4"/>
+              <w:keepNext w:val="0"/>
+              <w:keepLines w:val="0"/>
+              <w:widowControl/>
+              <w:suppressLineNumbers w:val="0"/>
+              <w:shd w:val="clear" w:fill="FFFFFF"/>
+              <w:rPr>
+                <w:rFonts w:hint="default" w:ascii="Consolas" w:hAnsi="Consolas" w:eastAsia="宋体" w:cs="Consolas"/>
+                <w:i w:val="0"/>
+                <w:caps w:val="0"/>
+                <w:color w:val="24292E"/>
+                <w:spacing w:val="0"/>
+                <w:sz w:val="19"/>
+                <w:szCs w:val="19"/>
+                <w:shd w:val="clear" w:fill="F6F8FA"/>
+                <w:lang w:val="en-US" w:eastAsia="zh-CN"/>
+              </w:rPr>
+            </w:pPr>
+            <w:r>
+              <w:rPr>
+                <w:rFonts w:hint="default" w:ascii="Consolas" w:hAnsi="Consolas" w:eastAsia="Consolas" w:cs="Consolas"/>
+                <w:color w:val="000000"/>
+                <w:sz w:val="16"/>
+                <w:szCs w:val="16"/>
+                <w:shd w:val="clear" w:fill="FFFFFF"/>
+              </w:rPr>
+              <w:t>http://127.0.0.1:9380</w:t>
             </w:r>
           </w:p>
         </w:tc>
@@ -9354,6 +9260,63 @@
               <w:ind w:left="0" w:leftChars="0" w:firstLine="0" w:firstLineChars="0"/>
               <w:jc w:val="left"/>
               <w:rPr>
+                <w:rFonts w:hint="default" w:ascii="Consolas" w:hAnsi="Consolas" w:eastAsia="Segoe UI" w:cs="Consolas"/>
+                <w:i w:val="0"/>
+                <w:caps w:val="0"/>
+                <w:color w:val="24292E"/>
+                <w:spacing w:val="0"/>
+                <w:sz w:val="19"/>
+                <w:szCs w:val="19"/>
+                <w:shd w:val="clear" w:fill="F6F8FA"/>
+              </w:rPr>
+            </w:pPr>
+          </w:p>
+        </w:tc>
+      </w:tr>
+      <w:tr>
+        <w:tblPrEx>
+          <w:tblBorders>
+            <w:top w:val="single" w:color="C6CBD1" w:sz="4" w:space="0"/>
+            <w:left w:val="none" w:color="auto" w:sz="0" w:space="0"/>
+            <w:bottom w:val="none" w:color="auto" w:sz="0" w:space="0"/>
+            <w:right w:val="none" w:color="auto" w:sz="0" w:space="0"/>
+            <w:insideH w:val="none" w:color="auto" w:sz="0" w:space="0"/>
+            <w:insideV w:val="none" w:color="auto" w:sz="0" w:space="0"/>
+          </w:tblBorders>
+          <w:tblCellMar>
+            <w:top w:w="15" w:type="dxa"/>
+            <w:left w:w="15" w:type="dxa"/>
+            <w:bottom w:w="15" w:type="dxa"/>
+            <w:right w:w="15" w:type="dxa"/>
+          </w:tblCellMar>
+        </w:tblPrEx>
+        <w:tc>
+          <w:tcPr>
+            <w:tcW w:w="0" w:type="auto"/>
+            <w:tcBorders>
+              <w:top w:val="single" w:color="DFE2E5" w:sz="4" w:space="0"/>
+              <w:left w:val="single" w:color="DFE2E5" w:sz="4" w:space="0"/>
+              <w:bottom w:val="single" w:color="DFE2E5" w:sz="4" w:space="0"/>
+              <w:right w:val="single" w:color="DFE2E5" w:sz="4" w:space="0"/>
+            </w:tcBorders>
+            <w:shd w:val="clear" w:color="auto" w:fill="F6F8FA"/>
+            <w:tcMar>
+              <w:top w:w="72" w:type="dxa"/>
+              <w:left w:w="156" w:type="dxa"/>
+              <w:bottom w:w="72" w:type="dxa"/>
+              <w:right w:w="156" w:type="dxa"/>
+            </w:tcMar>
+            <w:vAlign w:val="center"/>
+          </w:tcPr>
+          <w:p>
+            <w:pPr>
+              <w:pStyle w:val="4"/>
+              <w:keepNext w:val="0"/>
+              <w:keepLines w:val="0"/>
+              <w:widowControl/>
+              <w:suppressLineNumbers w:val="0"/>
+              <w:shd w:val="clear" w:fill="FFFFFF"/>
+              <w:rPr>
                 <w:rFonts w:hint="default" w:ascii="Consolas" w:hAnsi="Consolas" w:eastAsia="宋体" w:cs="Consolas"/>
                 <w:i w:val="0"/>
                 <w:caps w:val="0"/>
@@ -9367,6 +9330,98 @@
             </w:pPr>
             <w:r>
               <w:rPr>
+                <w:rFonts w:hint="default" w:ascii="Consolas" w:hAnsi="Consolas" w:eastAsia="Consolas" w:cs="Consolas"/>
+                <w:color w:val="000000"/>
+                <w:sz w:val="16"/>
+                <w:szCs w:val="16"/>
+                <w:shd w:val="clear" w:fill="FFFFFF"/>
+              </w:rPr>
+              <w:t>guest_model_transfer</w:t>
+            </w:r>
+          </w:p>
+        </w:tc>
+        <w:tc>
+          <w:tcPr>
+            <w:tcW w:w="4561" w:type="dxa"/>
+            <w:tcBorders>
+              <w:top w:val="single" w:color="DFE2E5" w:sz="4" w:space="0"/>
+              <w:left w:val="single" w:color="DFE2E5" w:sz="4" w:space="0"/>
+              <w:bottom w:val="single" w:color="DFE2E5" w:sz="4" w:space="0"/>
+              <w:right w:val="single" w:color="DFE2E5" w:sz="4" w:space="0"/>
+            </w:tcBorders>
+            <w:shd w:val="clear" w:color="auto" w:fill="F6F8FA"/>
+            <w:tcMar>
+              <w:top w:w="72" w:type="dxa"/>
+              <w:left w:w="156" w:type="dxa"/>
+              <w:bottom w:w="72" w:type="dxa"/>
+              <w:right w:w="156" w:type="dxa"/>
+            </w:tcMar>
+            <w:vAlign w:val="center"/>
+          </w:tcPr>
+          <w:p>
+            <w:pPr>
+              <w:keepNext w:val="0"/>
+              <w:keepLines w:val="0"/>
+              <w:widowControl/>
+              <w:suppressLineNumbers w:val="0"/>
+              <w:ind w:left="0" w:leftChars="0" w:firstLine="0" w:firstLineChars="0"/>
+              <w:jc w:val="left"/>
+              <w:rPr>
+                <w:rFonts w:hint="default" w:ascii="Consolas" w:hAnsi="Consolas" w:eastAsia="宋体" w:cs="Consolas"/>
+                <w:i w:val="0"/>
+                <w:color w:val="24292E"/>
+                <w:spacing w:val="0"/>
+                <w:sz w:val="19"/>
+                <w:szCs w:val="19"/>
+                <w:lang w:val="en-US" w:eastAsia="zh-CN"/>
+              </w:rPr>
+            </w:pPr>
+            <w:r>
+              <w:rPr>
+                <w:rFonts w:hint="eastAsia" w:ascii="宋体" w:hAnsi="宋体" w:eastAsia="宋体" w:cs="宋体"/>
+                <w:sz w:val="24"/>
+                <w:szCs w:val="24"/>
+                <w:lang w:val="en-US" w:eastAsia="zh-CN"/>
+              </w:rPr>
+              <w:t>Guest的</w:t>
+            </w:r>
+            <w:r>
+              <w:rPr>
+                <w:rFonts w:ascii="宋体" w:hAnsi="宋体" w:eastAsia="宋体" w:cs="宋体"/>
+                <w:sz w:val="24"/>
+                <w:szCs w:val="24"/>
+              </w:rPr>
+              <w:t>fate_flow的地址和端口</w:t>
+            </w:r>
+          </w:p>
+        </w:tc>
+        <w:tc>
+          <w:tcPr>
+            <w:tcW w:w="3586" w:type="dxa"/>
+            <w:tcBorders>
+              <w:top w:val="single" w:color="DFE2E5" w:sz="4" w:space="0"/>
+              <w:left w:val="single" w:color="DFE2E5" w:sz="4" w:space="0"/>
+              <w:bottom w:val="single" w:color="DFE2E5" w:sz="4" w:space="0"/>
+              <w:right w:val="single" w:color="DFE2E5" w:sz="4" w:space="0"/>
+            </w:tcBorders>
+            <w:shd w:val="clear" w:color="auto" w:fill="F6F8FA"/>
+            <w:tcMar>
+              <w:top w:w="72" w:type="dxa"/>
+              <w:left w:w="156" w:type="dxa"/>
+              <w:bottom w:w="72" w:type="dxa"/>
+              <w:right w:w="156" w:type="dxa"/>
+            </w:tcMar>
+            <w:vAlign w:val="center"/>
+          </w:tcPr>
+          <w:p>
+            <w:pPr>
+              <w:pStyle w:val="4"/>
+              <w:keepNext w:val="0"/>
+              <w:keepLines w:val="0"/>
+              <w:widowControl/>
+              <w:suppressLineNumbers w:val="0"/>
+              <w:shd w:val="clear" w:fill="FFFFFF"/>
+              <w:rPr>
                 <w:rFonts w:hint="default" w:ascii="Consolas" w:hAnsi="Consolas" w:eastAsia="宋体" w:cs="Consolas"/>
                 <w:i w:val="0"/>
                 <w:caps w:val="0"/>
@@ -9377,7 +9432,16 @@
                 <w:shd w:val="clear" w:fill="F6F8FA"/>
                 <w:lang w:val="en-US" w:eastAsia="zh-CN"/>
               </w:rPr>
-              <w:t>1</w:t>
+            </w:pPr>
+            <w:r>
+              <w:rPr>
+                <w:rFonts w:hint="default" w:ascii="Consolas" w:hAnsi="Consolas" w:eastAsia="Consolas" w:cs="Consolas"/>
+                <w:color w:val="000000"/>
+                <w:sz w:val="16"/>
+                <w:szCs w:val="16"/>
+                <w:shd w:val="clear" w:fill="FFFFFF"/>
+              </w:rPr>
+              <w:t>http://127.0.0.1:9380</w:t>
             </w:r>
           </w:p>
         </w:tc>

</xml_diff>